<commit_message>
Section 2 Task 1
</commit_message>
<xml_diff>
--- a/A02.docx
+++ b/A02.docx
@@ -13,8 +13,6 @@
           <w:szCs w:val="42"/>
         </w:rPr>
       </w:pPr>
-      <w:bookmarkStart w:id="0" w:name="_GoBack"/>
-      <w:bookmarkEnd w:id="0"/>
       <w:r>
         <w:rPr>
           <w:sz w:val="42"/>
@@ -1690,6 +1688,9 @@
         </w:rPr>
       </w:pPr>
       <w:r>
+        <w:rPr>
+          <w:noProof/>
+        </w:rPr>
         <w:drawing>
           <wp:anchor distT="0" distB="0" distL="114300" distR="114300" simplePos="0" relativeHeight="251665408" behindDoc="0" locked="0" layoutInCell="1" allowOverlap="1" wp14:anchorId="62D5B942" wp14:editId="59530BB9">
             <wp:simplePos x="0" y="0"/>
@@ -1918,6 +1919,7 @@
     <w:p>
       <w:pPr>
         <w:pStyle w:val="Heading3"/>
+        <w:spacing w:after="240"/>
       </w:pPr>
       <w:r>
         <w:t>Task 1</w:t>
@@ -1925,197 +1927,747 @@
     </w:p>
     <w:p>
       <w:pPr>
-        <w:pStyle w:val="Default"/>
-        <w:spacing w:line="276" w:lineRule="auto"/>
         <w:jc w:val="both"/>
         <w:rPr>
-          <w:rFonts w:asciiTheme="minorHAnsi" w:hAnsiTheme="minorHAnsi"/>
-          <w:sz w:val="20"/>
           <w:szCs w:val="23"/>
         </w:rPr>
       </w:pPr>
-    </w:p>
-    <w:p>
-      <w:pPr>
-        <w:pStyle w:val="Default"/>
-        <w:spacing w:line="276" w:lineRule="auto"/>
+      <w:r>
+        <w:rPr>
+          <w:szCs w:val="23"/>
+        </w:rPr>
+        <w:t xml:space="preserve">Clustering is the process of partitioning a data set into homogeneous groups based on given features such that similar objects are kept in a group while dissimilar objects are placed in a different group. It is the most important unsupervised learning problem as it deals with finding structure in a collection of unlabelled data. </w:t>
+      </w:r>
+    </w:p>
+    <w:p>
+      <w:pPr>
         <w:jc w:val="both"/>
         <w:rPr>
-          <w:rFonts w:asciiTheme="minorHAnsi" w:hAnsiTheme="minorHAnsi"/>
-          <w:color w:val="B55374" w:themeColor="accent4" w:themeShade="BF"/>
-          <w:sz w:val="20"/>
           <w:szCs w:val="23"/>
         </w:rPr>
       </w:pPr>
       <w:r>
         <w:rPr>
-          <w:rFonts w:asciiTheme="minorHAnsi" w:hAnsiTheme="minorHAnsi"/>
-          <w:color w:val="B55374" w:themeColor="accent4" w:themeShade="BF"/>
-          <w:sz w:val="20"/>
           <w:szCs w:val="23"/>
         </w:rPr>
-        <w:t xml:space="preserve">Research and compare different clustering algorithms that can be applied to your data set. </w:t>
-      </w:r>
-    </w:p>
-    <w:p>
-      <w:pPr>
-        <w:pStyle w:val="Default"/>
-        <w:spacing w:line="276" w:lineRule="auto"/>
+        <w:t>There are many clustering algorithms that can be used in any given scenario. The most popular ones include k-mean</w:t>
+      </w:r>
+      <w:r>
+        <w:rPr>
+          <w:szCs w:val="23"/>
+        </w:rPr>
+        <w:t>s</w:t>
+      </w:r>
+      <w:r>
+        <w:rPr>
+          <w:szCs w:val="23"/>
+        </w:rPr>
+        <w:t xml:space="preserve">, hierarchical clustering, fuzzy c-means and </w:t>
+      </w:r>
+      <w:r>
+        <w:rPr>
+          <w:szCs w:val="23"/>
+        </w:rPr>
+        <w:t xml:space="preserve">mixture of gaussians. </w:t>
+      </w:r>
+    </w:p>
+    <w:p>
+      <w:pPr>
         <w:jc w:val="both"/>
-        <w:rPr>
-          <w:rFonts w:asciiTheme="minorHAnsi" w:hAnsiTheme="minorHAnsi"/>
-          <w:color w:val="B55374" w:themeColor="accent4" w:themeShade="BF"/>
-          <w:sz w:val="20"/>
+      </w:pPr>
+      <w:r>
+        <w:rPr>
+          <w:b/>
           <w:szCs w:val="23"/>
         </w:rPr>
-      </w:pPr>
-      <w:r>
-        <w:rPr>
-          <w:rFonts w:asciiTheme="minorHAnsi" w:hAnsiTheme="minorHAnsi"/>
-          <w:color w:val="B55374" w:themeColor="accent4" w:themeShade="BF"/>
-          <w:sz w:val="20"/>
+        <w:t>K-means</w:t>
+      </w:r>
+      <w:r>
+        <w:rPr>
           <w:szCs w:val="23"/>
         </w:rPr>
-        <w:t xml:space="preserve">You must compare </w:t>
-      </w:r>
-      <w:r>
-        <w:rPr>
-          <w:rFonts w:asciiTheme="minorHAnsi" w:hAnsiTheme="minorHAnsi"/>
-          <w:i/>
-          <w:iCs/>
-          <w:color w:val="B55374" w:themeColor="accent4" w:themeShade="BF"/>
-          <w:sz w:val="20"/>
-          <w:szCs w:val="23"/>
-        </w:rPr>
-        <w:t xml:space="preserve">at least </w:t>
-      </w:r>
-      <w:r>
-        <w:rPr>
-          <w:rFonts w:asciiTheme="minorHAnsi" w:hAnsiTheme="minorHAnsi"/>
-          <w:color w:val="B55374" w:themeColor="accent4" w:themeShade="BF"/>
-          <w:sz w:val="20"/>
-          <w:szCs w:val="23"/>
-        </w:rPr>
-        <w:t xml:space="preserve">1 randomised and 1 non-randomised clustering algorithm. </w:t>
-      </w:r>
-    </w:p>
-    <w:p>
-      <w:pPr>
-        <w:pStyle w:val="Default"/>
-        <w:spacing w:line="276" w:lineRule="auto"/>
+        <w:t xml:space="preserve"> is perhaps the most common algorithm used because it</w:t>
+      </w:r>
+      <w:r>
+        <w:t xml:space="preserve"> is</w:t>
+      </w:r>
+      <w:r>
+        <w:t xml:space="preserve"> a simple and easy way to classify a given data set through a certain number of clusters. The main idea is to define k </w:t>
+      </w:r>
+      <w:r>
+        <w:t>centres</w:t>
+      </w:r>
+      <w:r>
+        <w:t xml:space="preserve">, one for each cluster. These </w:t>
+      </w:r>
+      <w:r>
+        <w:t>centres</w:t>
+      </w:r>
+      <w:r>
+        <w:t xml:space="preserve"> should be placed in a </w:t>
+      </w:r>
+      <w:r>
+        <w:t>calculated</w:t>
+      </w:r>
+      <w:r>
+        <w:t xml:space="preserve"> way </w:t>
+      </w:r>
+      <w:r>
+        <w:t xml:space="preserve">since </w:t>
+      </w:r>
+      <w:r>
+        <w:t>different location cause different result</w:t>
+      </w:r>
+      <w:r>
+        <w:t>s</w:t>
+      </w:r>
+      <w:r>
+        <w:t xml:space="preserve">. </w:t>
+      </w:r>
+      <w:r>
+        <w:t>The</w:t>
+      </w:r>
+      <w:r>
+        <w:t xml:space="preserve"> better choice is to place them </w:t>
+      </w:r>
+      <w:r>
+        <w:t xml:space="preserve">as </w:t>
+      </w:r>
+      <w:r>
+        <w:t>far</w:t>
+      </w:r>
+      <w:r>
+        <w:t xml:space="preserve"> </w:t>
+      </w:r>
+      <w:r>
+        <w:t xml:space="preserve">away </w:t>
+      </w:r>
+      <w:r>
+        <w:t>as possible</w:t>
+      </w:r>
+      <w:r>
+        <w:t xml:space="preserve"> from each other. The next step is to take each point belonging to a give</w:t>
+      </w:r>
+      <w:r>
+        <w:t xml:space="preserve">n </w:t>
+      </w:r>
+      <w:r>
+        <w:t>data set and associate it to the nearest centr</w:t>
+      </w:r>
+      <w:r>
+        <w:t>e</w:t>
+      </w:r>
+      <w:r>
+        <w:t>. When no</w:t>
+      </w:r>
+      <w:r>
+        <w:t xml:space="preserve"> </w:t>
+      </w:r>
+      <w:r>
+        <w:t>point is pending,</w:t>
+      </w:r>
+      <w:r>
+        <w:t xml:space="preserve"> </w:t>
+      </w:r>
+      <w:r>
+        <w:t xml:space="preserve">the first step is </w:t>
+      </w:r>
+      <w:r>
+        <w:t xml:space="preserve">complete, </w:t>
+      </w:r>
+      <w:r>
+        <w:t xml:space="preserve">and an early group age is done. At this point we re-calculate k new centroids as </w:t>
+      </w:r>
+      <w:r>
+        <w:t>barycentre</w:t>
+      </w:r>
+      <w:r>
+        <w:t xml:space="preserve"> of the clusters resulting from the previous step. After we have these k new centroids, a new binding </w:t>
+      </w:r>
+      <w:r>
+        <w:t>must</w:t>
+      </w:r>
+      <w:r>
+        <w:t xml:space="preserve"> be done between </w:t>
+      </w:r>
+      <w:r>
+        <w:t>t</w:t>
+      </w:r>
+      <w:r>
+        <w:t>he same data set points and </w:t>
+      </w:r>
+      <w:r>
+        <w:t>t</w:t>
+      </w:r>
+      <w:r>
+        <w:t>he nearest new cent</w:t>
+      </w:r>
+      <w:r>
+        <w:t>re</w:t>
+      </w:r>
+      <w:r>
+        <w:t xml:space="preserve">. </w:t>
+      </w:r>
+      <w:r>
+        <w:t>Here a</w:t>
+      </w:r>
+      <w:r>
+        <w:t xml:space="preserve"> loop </w:t>
+      </w:r>
+      <w:r>
+        <w:t>is</w:t>
+      </w:r>
+      <w:r>
+        <w:t xml:space="preserve"> generated</w:t>
+      </w:r>
+      <w:r>
+        <w:t xml:space="preserve"> and as</w:t>
+      </w:r>
+      <w:r>
+        <w:t xml:space="preserve"> a result we notice that the k cent</w:t>
+      </w:r>
+      <w:r>
+        <w:t>re</w:t>
+      </w:r>
+      <w:r>
+        <w:t xml:space="preserve">s change their location step by step until no more changes are done. </w:t>
+      </w:r>
+      <w:r>
+        <w:t>This is a randomised clustering algorithm as the centres are randomly selected.</w:t>
+      </w:r>
+    </w:p>
+    <w:p>
+      <w:pPr>
         <w:jc w:val="both"/>
-        <w:rPr>
-          <w:rFonts w:asciiTheme="minorHAnsi" w:hAnsiTheme="minorHAnsi"/>
-          <w:color w:val="B55374" w:themeColor="accent4" w:themeShade="BF"/>
-          <w:sz w:val="20"/>
-          <w:szCs w:val="23"/>
-        </w:rPr>
-      </w:pPr>
-      <w:r>
-        <w:rPr>
-          <w:rFonts w:asciiTheme="minorHAnsi" w:hAnsiTheme="minorHAnsi"/>
-          <w:color w:val="B55374" w:themeColor="accent4" w:themeShade="BF"/>
-          <w:sz w:val="20"/>
-          <w:szCs w:val="23"/>
-        </w:rPr>
-        <w:t xml:space="preserve">You must compare </w:t>
-      </w:r>
-      <w:r>
-        <w:rPr>
-          <w:rFonts w:asciiTheme="minorHAnsi" w:hAnsiTheme="minorHAnsi"/>
-          <w:i/>
-          <w:iCs/>
-          <w:color w:val="B55374" w:themeColor="accent4" w:themeShade="BF"/>
-          <w:sz w:val="20"/>
-          <w:szCs w:val="23"/>
-        </w:rPr>
-        <w:t xml:space="preserve">at least </w:t>
-      </w:r>
-      <w:r>
-        <w:rPr>
-          <w:rFonts w:asciiTheme="minorHAnsi" w:hAnsiTheme="minorHAnsi"/>
-          <w:color w:val="B55374" w:themeColor="accent4" w:themeShade="BF"/>
-          <w:sz w:val="20"/>
-          <w:szCs w:val="23"/>
-        </w:rPr>
-        <w:t xml:space="preserve">3 clustering algorithms in total. </w:t>
+      </w:pPr>
+      <w:r>
+        <w:t xml:space="preserve">K-means is </w:t>
+      </w:r>
+      <w:r>
+        <w:t>Fast, robust and easier to understand.</w:t>
+      </w:r>
+      <w:r>
+        <w:t xml:space="preserve"> It is</w:t>
+      </w:r>
+      <w:r>
+        <w:t xml:space="preserve"> Relatively efficient</w:t>
+      </w:r>
+      <w:r>
+        <w:t xml:space="preserve"> and </w:t>
+      </w:r>
+      <w:r>
+        <w:t>Gives best result when data set are distinct or well separated from each other.</w:t>
+      </w:r>
+      <w:r>
+        <w:t xml:space="preserve"> However, it </w:t>
+      </w:r>
+      <w:r>
+        <w:t>requires specification of the number of cluster</w:t>
+      </w:r>
+      <w:r>
+        <w:t>s</w:t>
+      </w:r>
+      <w:r>
+        <w:t xml:space="preserve">. </w:t>
+      </w:r>
+      <w:r>
+        <w:t>it</w:t>
+      </w:r>
+      <w:r>
+        <w:t xml:space="preserve"> is not invariant to non-linear transformations </w:t>
+      </w:r>
+      <w:r>
+        <w:t xml:space="preserve">therefore </w:t>
+      </w:r>
+      <w:r>
+        <w:t>with different representation of data we get</w:t>
+      </w:r>
+      <w:r>
+        <w:t xml:space="preserve"> </w:t>
+      </w:r>
+      <w:r>
+        <w:t>different results</w:t>
+      </w:r>
+      <w:r>
+        <w:t>. The E</w:t>
+      </w:r>
+      <w:r>
+        <w:t xml:space="preserve">uclidean distance measures can unequally weight underlying factors. </w:t>
+      </w:r>
+      <w:r>
+        <w:t>This algorithm is</w:t>
+      </w:r>
+      <w:r>
+        <w:t xml:space="preserve"> Unable to handle noisy data and outliers and it fails for non-linear data set</w:t>
       </w:r>
     </w:p>
     <w:p>
       <w:pPr>
         <w:jc w:val="both"/>
-        <w:rPr>
-          <w:color w:val="B55374" w:themeColor="accent4" w:themeShade="BF"/>
-          <w:szCs w:val="23"/>
-        </w:rPr>
-      </w:pPr>
-      <w:r>
-        <w:rPr>
-          <w:color w:val="B55374" w:themeColor="accent4" w:themeShade="BF"/>
-          <w:szCs w:val="23"/>
-        </w:rPr>
-        <w:t>For each of the chosen algorithms, give information like expected results, advantages and disadvantages of the algorithm with respect to this data set. (5 marks)</w:t>
+      </w:pPr>
+      <w:r>
+        <w:rPr>
+          <w:b/>
+        </w:rPr>
+        <w:t>Hierarchical</w:t>
+      </w:r>
+      <w:r>
+        <w:t xml:space="preserve"> clustering</w:t>
+      </w:r>
+      <w:r>
+        <w:t xml:space="preserve"> </w:t>
+      </w:r>
+      <w:r>
+        <w:t>is an algorithm that builds</w:t>
+      </w:r>
+      <w:r>
+        <w:t xml:space="preserve"> a</w:t>
+      </w:r>
+      <w:r>
+        <w:t xml:space="preserve"> hierarchy of clusters. This algorithm starts with all the data points assigned to a cluster of their own. Then two nearest clusters are merged into the same cluster. </w:t>
+      </w:r>
+      <w:r>
+        <w:t>The</w:t>
+      </w:r>
+      <w:r>
+        <w:t xml:space="preserve"> algorithm terminates when there is only a single cluster left.</w:t>
+      </w:r>
+      <w:r>
+        <w:t xml:space="preserve"> This is a non-randomised clustering algorithm. </w:t>
+      </w:r>
+      <w:r>
+        <w:t xml:space="preserve"> An advantage to hierarchical clustering is that it does not require </w:t>
+      </w:r>
+      <w:r>
+        <w:t xml:space="preserve">information about the number of clusters </w:t>
+      </w:r>
+      <w:r>
+        <w:t>that are needed</w:t>
+      </w:r>
+      <w:r>
+        <w:t>.</w:t>
+      </w:r>
+      <w:r>
+        <w:t xml:space="preserve"> It is also e</w:t>
+      </w:r>
+      <w:r>
+        <w:t>asy to implement and gives best result in some cases.</w:t>
+      </w:r>
+      <w:r>
+        <w:t xml:space="preserve"> On the downside you </w:t>
+      </w:r>
+      <w:r>
+        <w:t>can never undo what was previously</w:t>
+      </w:r>
+      <w:r>
+        <w:t xml:space="preserve"> </w:t>
+      </w:r>
+      <w:r>
+        <w:t>done</w:t>
+      </w:r>
+      <w:r>
+        <w:t xml:space="preserve"> and a t</w:t>
+      </w:r>
+      <w:r>
+        <w:t xml:space="preserve">ime complexity of at least </w:t>
+      </w:r>
+      <w:proofErr w:type="gramStart"/>
+      <w:r>
+        <w:t>O(</w:t>
+      </w:r>
+      <w:proofErr w:type="gramEnd"/>
+      <w:r>
+        <w:t>n2 log n) is required</w:t>
+      </w:r>
+      <w:r>
+        <w:t xml:space="preserve"> (n being</w:t>
+      </w:r>
+      <w:r>
+        <w:t xml:space="preserve"> the number of data points</w:t>
+      </w:r>
+      <w:r>
+        <w:t>)</w:t>
+      </w:r>
+      <w:r>
+        <w:t>.</w:t>
+      </w:r>
+      <w:r>
+        <w:t xml:space="preserve"> Moreover</w:t>
+      </w:r>
+      <w:r>
+        <w:t>,</w:t>
+      </w:r>
+      <w:r>
+        <w:t xml:space="preserve"> n</w:t>
+      </w:r>
+      <w:r>
+        <w:t>o objective function is directly minimized</w:t>
+      </w:r>
+      <w:r>
+        <w:t xml:space="preserve"> and s</w:t>
+      </w:r>
+      <w:r>
+        <w:t>ometimes it is difficult to identify the correct number of clusters by the dend</w:t>
+      </w:r>
+      <w:r>
+        <w:t>r</w:t>
+      </w:r>
+      <w:r>
+        <w:t>ogram.</w:t>
       </w:r>
     </w:p>
     <w:p>
       <w:pPr>
         <w:jc w:val="both"/>
-        <w:rPr>
-          <w:szCs w:val="23"/>
-        </w:rPr>
-      </w:pPr>
-      <w:r>
-        <w:rPr>
-          <w:szCs w:val="23"/>
-        </w:rPr>
-        <w:t xml:space="preserve">Clustering is the process of partitioning a data set into homogeneous groups based on given features such that similar objects are kept in a group while dissimilar objects are placed in a different group. It is the most important unsupervised learning problem as it deals with finding structure in a collection of unlabelled data. </w:t>
-      </w:r>
-    </w:p>
-    <w:p>
-      <w:pPr>
+      </w:pPr>
+      <w:r>
+        <w:t>Differences between the above algorithms:</w:t>
+      </w:r>
+    </w:p>
+    <w:p>
+      <w:pPr>
+        <w:pStyle w:val="ListParagraph"/>
+        <w:numPr>
+          <w:ilvl w:val="0"/>
+          <w:numId w:val="3"/>
+        </w:numPr>
+        <w:spacing w:before="0"/>
         <w:jc w:val="both"/>
-        <w:rPr>
-          <w:szCs w:val="23"/>
-        </w:rPr>
-      </w:pPr>
-      <w:r>
-        <w:rPr>
-          <w:szCs w:val="23"/>
-        </w:rPr>
-        <w:t>There are many clustering algorithms that can be used in any given scenario. The most popular ones include k-mean</w:t>
-      </w:r>
-      <w:r>
-        <w:rPr>
-          <w:szCs w:val="23"/>
-        </w:rPr>
+      </w:pPr>
+      <w:r>
+        <w:t xml:space="preserve">Hierarchical clustering can’t handle big data well </w:t>
+      </w:r>
+      <w:r>
+        <w:t>unlike</w:t>
+      </w:r>
+      <w:r>
+        <w:t xml:space="preserve"> K Means clustering</w:t>
+      </w:r>
+      <w:r>
+        <w:t xml:space="preserve"> since</w:t>
+      </w:r>
+      <w:r>
+        <w:t xml:space="preserve"> the time complexity of K Means is linear </w:t>
+      </w:r>
+      <w:r>
+        <w:t>(</w:t>
+      </w:r>
+      <w:r>
+        <w:t>O(n)</w:t>
+      </w:r>
+      <w:r>
+        <w:t>)</w:t>
+      </w:r>
+      <w:r>
+        <w:t xml:space="preserve"> while that of hierarchical clustering is quadratic </w:t>
+      </w:r>
+      <w:r>
+        <w:t>(</w:t>
+      </w:r>
+      <w:r>
+        <w:t>O(n2)</w:t>
+      </w:r>
+      <w:r>
+        <w:t>)</w:t>
+      </w:r>
+    </w:p>
+    <w:p>
+      <w:pPr>
+        <w:pStyle w:val="ListParagraph"/>
+        <w:numPr>
+          <w:ilvl w:val="0"/>
+          <w:numId w:val="3"/>
+        </w:numPr>
+        <w:spacing w:before="0"/>
+        <w:jc w:val="both"/>
+      </w:pPr>
+      <w:r>
+        <w:t>Sin</w:t>
+      </w:r>
+      <w:r>
+        <w:t>ce K Means clustering start</w:t>
+      </w:r>
+      <w:r>
         <w:t>s</w:t>
       </w:r>
       <w:r>
-        <w:rPr>
-          <w:szCs w:val="23"/>
-        </w:rPr>
-        <w:t xml:space="preserve">, hierarchical clustering, fuzzy c-means and </w:t>
-      </w:r>
-      <w:r>
-        <w:rPr>
-          <w:szCs w:val="23"/>
-        </w:rPr>
-        <w:t xml:space="preserve">mixture of gaussians. </w:t>
-      </w:r>
-    </w:p>
-    <w:p>
-      <w:pPr>
+        <w:t xml:space="preserve"> with </w:t>
+      </w:r>
+      <w:r>
+        <w:t xml:space="preserve">a </w:t>
+      </w:r>
+      <w:r>
+        <w:t>random choice of clusters, the results produced by running the algorithm multiple times might differ. While results in Hierarchical clustering</w:t>
+      </w:r>
+      <w:r>
+        <w:t xml:space="preserve"> </w:t>
+      </w:r>
+      <w:r>
+        <w:t>are reproducible</w:t>
+      </w:r>
+    </w:p>
+    <w:p>
+      <w:pPr>
+        <w:pStyle w:val="ListParagraph"/>
+        <w:numPr>
+          <w:ilvl w:val="0"/>
+          <w:numId w:val="3"/>
+        </w:numPr>
+        <w:spacing w:before="0"/>
         <w:jc w:val="both"/>
-        <w:rPr>
-          <w:szCs w:val="23"/>
-        </w:rPr>
-      </w:pPr>
-      <w:r>
-        <w:rPr>
-          <w:szCs w:val="23"/>
-        </w:rPr>
-        <w:t>K-means</w:t>
-      </w:r>
+      </w:pPr>
+      <w:r>
+        <w:t>K Means work</w:t>
+      </w:r>
+      <w:r>
+        <w:t>s</w:t>
+      </w:r>
+      <w:r>
+        <w:t xml:space="preserve"> well when the shape of the clusters is hyper spherical (</w:t>
+      </w:r>
+      <w:r>
+        <w:t>2D</w:t>
+      </w:r>
+      <w:r>
+        <w:t xml:space="preserve"> circle, </w:t>
+      </w:r>
+      <w:r>
+        <w:t xml:space="preserve">3D </w:t>
+      </w:r>
+      <w:r>
+        <w:t>sphere)</w:t>
+      </w:r>
+    </w:p>
+    <w:p>
+      <w:pPr>
+        <w:pStyle w:val="ListParagraph"/>
+        <w:numPr>
+          <w:ilvl w:val="0"/>
+          <w:numId w:val="3"/>
+        </w:numPr>
+        <w:spacing w:before="0"/>
+        <w:jc w:val="both"/>
+      </w:pPr>
+      <w:r>
+        <w:t>K Means requires prior knowledge of K i.e. no. of clusters you want to divide your data into. But, you can stop at whatever number of clusters you find appropriate in hierarchical clustering by interpreting the dendrogram</w:t>
+      </w:r>
+    </w:p>
+    <w:p>
+      <w:pPr>
+        <w:jc w:val="both"/>
+      </w:pPr>
+      <w:r>
+        <w:t xml:space="preserve">The </w:t>
+      </w:r>
+      <w:r>
+        <w:rPr>
+          <w:b/>
+        </w:rPr>
+        <w:t>fuzzy c-means</w:t>
+      </w:r>
+      <w:r>
+        <w:t xml:space="preserve"> clustering algorithm </w:t>
+      </w:r>
+      <w:r>
+        <w:t>works by assigning membership to each data point corresponding</w:t>
+      </w:r>
+      <w:r>
+        <w:t xml:space="preserve"> </w:t>
+      </w:r>
+      <w:r>
+        <w:t>to each cluster centr</w:t>
+      </w:r>
+      <w:r>
+        <w:t>e based on</w:t>
+      </w:r>
+      <w:r>
+        <w:t xml:space="preserve"> distance between the cluster </w:t>
+      </w:r>
+      <w:r>
+        <w:t>centre</w:t>
+      </w:r>
+      <w:r>
+        <w:t xml:space="preserve"> and the data</w:t>
+      </w:r>
+      <w:r>
+        <w:t xml:space="preserve"> </w:t>
+      </w:r>
+      <w:r>
+        <w:t>point.</w:t>
+      </w:r>
+      <w:r>
+        <w:t xml:space="preserve"> The closer </w:t>
+      </w:r>
+      <w:r>
+        <w:t>the data is to the cluster centr</w:t>
+      </w:r>
+      <w:r>
+        <w:t>e, the</w:t>
+      </w:r>
+      <w:r>
+        <w:t xml:space="preserve"> </w:t>
+      </w:r>
+      <w:r>
+        <w:t>closer</w:t>
+      </w:r>
+      <w:r>
+        <w:t xml:space="preserve"> is its membership towards th</w:t>
+      </w:r>
+      <w:r>
+        <w:t>at</w:t>
+      </w:r>
+      <w:r>
+        <w:t xml:space="preserve"> </w:t>
+      </w:r>
+      <w:proofErr w:type="gramStart"/>
+      <w:r>
+        <w:t>particular cluster</w:t>
+      </w:r>
+      <w:proofErr w:type="gramEnd"/>
+      <w:r>
+        <w:t xml:space="preserve"> cent</w:t>
+      </w:r>
+      <w:r>
+        <w:t>re.</w:t>
+      </w:r>
+      <w:r>
+        <w:t xml:space="preserve"> </w:t>
+      </w:r>
+      <w:r>
+        <w:t xml:space="preserve">Fuzzy c-means allows one piece of data to belong to two or more clusters. This method </w:t>
+      </w:r>
+      <w:r>
+        <w:lastRenderedPageBreak/>
+        <w:t xml:space="preserve">is frequently used in pattern recognition. </w:t>
+      </w:r>
+      <w:r>
+        <w:t>Fuzzy c-means</w:t>
+      </w:r>
+      <w:r>
+        <w:t xml:space="preserve"> </w:t>
+      </w:r>
+      <w:r>
+        <w:t>g</w:t>
+      </w:r>
+      <w:r>
+        <w:t xml:space="preserve">ives best result for overlapped data set and </w:t>
+      </w:r>
+      <w:r>
+        <w:t xml:space="preserve">is </w:t>
+      </w:r>
+      <w:r>
+        <w:t>comparatively better then k-means algorithm.</w:t>
+      </w:r>
+      <w:r>
+        <w:t xml:space="preserve"> </w:t>
+      </w:r>
+      <w:r>
+        <w:t>Unlike k-means where data point must exclusively belong to one cluster cent</w:t>
+      </w:r>
+      <w:r>
+        <w:t>re</w:t>
+      </w:r>
+      <w:r>
+        <w:t xml:space="preserve"> here </w:t>
+      </w:r>
+      <w:r>
+        <w:t xml:space="preserve">a </w:t>
+      </w:r>
+      <w:r>
+        <w:t>data point is assigned membership to each cluster cent</w:t>
+      </w:r>
+      <w:r>
+        <w:t>re</w:t>
+      </w:r>
+      <w:r>
+        <w:t xml:space="preserve"> </w:t>
+      </w:r>
+      <w:proofErr w:type="gramStart"/>
+      <w:r>
+        <w:t>as a result of</w:t>
+      </w:r>
+      <w:proofErr w:type="gramEnd"/>
+      <w:r>
+        <w:t xml:space="preserve"> which</w:t>
+      </w:r>
+      <w:r>
+        <w:t xml:space="preserve"> a</w:t>
+      </w:r>
+      <w:r>
+        <w:t xml:space="preserve"> data point may belong to more </w:t>
+      </w:r>
+      <w:r>
+        <w:t>than</w:t>
+      </w:r>
+      <w:r>
+        <w:t xml:space="preserve"> one cluster.</w:t>
+      </w:r>
+      <w:r>
+        <w:t xml:space="preserve"> </w:t>
+      </w:r>
+      <w:r>
+        <w:t>Disadvantages</w:t>
+      </w:r>
+      <w:r>
+        <w:t xml:space="preserve"> to this algorithm include the</w:t>
+      </w:r>
+      <w:r>
+        <w:t xml:space="preserve"> </w:t>
+      </w:r>
+      <w:r>
+        <w:t xml:space="preserve">fact that the number of clusters need to be </w:t>
+      </w:r>
+      <w:r>
+        <w:t>specifi</w:t>
+      </w:r>
+      <w:r>
+        <w:t>ed.</w:t>
+      </w:r>
+      <w:r>
+        <w:t xml:space="preserve"> A</w:t>
+      </w:r>
+      <w:r>
+        <w:t>lso,</w:t>
+      </w:r>
+      <w:r>
+        <w:t xml:space="preserve"> </w:t>
+      </w:r>
+      <w:r>
+        <w:t>w</w:t>
+      </w:r>
+      <w:r>
+        <w:t xml:space="preserve">ith lower value of β </w:t>
+      </w:r>
+      <w:r>
+        <w:t xml:space="preserve">(the </w:t>
+      </w:r>
+      <w:r>
+        <w:t>termination criterion between [0, 1]</w:t>
+      </w:r>
+      <w:r>
+        <w:t xml:space="preserve">) </w:t>
+      </w:r>
+      <w:r>
+        <w:t>we get better result</w:t>
+      </w:r>
+      <w:r>
+        <w:t>s</w:t>
+      </w:r>
+      <w:r>
+        <w:t xml:space="preserve"> but at the expense of more number of iteration.</w:t>
+      </w:r>
+      <w:r>
+        <w:t xml:space="preserve"> The </w:t>
+      </w:r>
+      <w:r>
+        <w:t>Euclidean distance measures can unequally weight underlying factors.</w:t>
+      </w:r>
+    </w:p>
+    <w:p>
+      <w:pPr>
+        <w:spacing w:before="0" w:after="0"/>
+        <w:jc w:val="both"/>
+      </w:pPr>
     </w:p>
     <w:p>
       <w:pPr>
@@ -2126,7 +2678,10 @@
       </w:r>
     </w:p>
     <w:p/>
-    <w:p/>
+    <w:p>
+      <w:bookmarkStart w:id="0" w:name="_GoBack"/>
+      <w:bookmarkEnd w:id="0"/>
+    </w:p>
     <w:p>
       <w:pPr>
         <w:pStyle w:val="Heading3"/>
@@ -2184,6 +2739,7 @@
         <w:pStyle w:val="Heading3"/>
       </w:pPr>
       <w:r>
+        <w:lastRenderedPageBreak/>
         <w:t>Task 1</w:t>
       </w:r>
     </w:p>
@@ -2306,6 +2862,7 @@
         <w:docPartUnique/>
       </w:docPartObj>
     </w:sdtPr>
+    <w:sdtEndPr/>
     <w:sdtContent>
       <w:p>
         <w:pPr>
@@ -2328,7 +2885,7 @@
           <w:rPr>
             <w:noProof/>
           </w:rPr>
-          <w:t>3</w:t>
+          <w:t>4</w:t>
         </w:r>
         <w:r>
           <w:rPr>
@@ -2378,6 +2935,155 @@
 <file path=word/numbering.xml><?xml version="1.0" encoding="utf-8"?>
 <w:numbering xmlns:wpc="http://schemas.microsoft.com/office/word/2010/wordprocessingCanvas" xmlns:cx="http://schemas.microsoft.com/office/drawing/2014/chartex" xmlns:cx1="http://schemas.microsoft.com/office/drawing/2015/9/8/chartex" xmlns:cx2="http://schemas.microsoft.com/office/drawing/2015/10/21/chartex" xmlns:cx3="http://schemas.microsoft.com/office/drawing/2016/5/9/chartex" xmlns:cx4="http://schemas.microsoft.com/office/drawing/2016/5/10/chartex" xmlns:cx5="http://schemas.microsoft.com/office/drawing/2016/5/11/chartex" xmlns:cx6="http://schemas.microsoft.com/office/drawing/2016/5/12/chartex" xmlns:cx7="http://schemas.microsoft.com/office/drawing/2016/5/13/chartex" xmlns:cx8="http://schemas.microsoft.com/office/drawing/2016/5/14/chartex" xmlns:mc="http://schemas.openxmlformats.org/markup-compatibility/2006" xmlns:aink="http://schemas.microsoft.com/office/drawing/2016/ink" xmlns:am3d="http://schemas.microsoft.com/office/drawing/2017/model3d" xmlns:o="urn:schemas-microsoft-com:office:office" xmlns:r="http://schemas.openxmlformats.org/officeDocument/2006/relationships" xmlns:m="http://schemas.openxmlformats.org/officeDocument/2006/math" xmlns:v="urn:schemas-microsoft-com:vml" xmlns:wp14="http://schemas.microsoft.com/office/word/2010/wordprocessingDrawing" xmlns:wp="http://schemas.openxmlformats.org/drawingml/2006/wordprocessingDrawing" xmlns:w10="urn:schemas-microsoft-com:office:word" xmlns:w="http://schemas.openxmlformats.org/wordprocessingml/2006/main" xmlns:w14="http://schemas.microsoft.com/office/word/2010/wordml" xmlns:w15="http://schemas.microsoft.com/office/word/2012/wordml" xmlns:w16cid="http://schemas.microsoft.com/office/word/2016/wordml/cid" xmlns:w16se="http://schemas.microsoft.com/office/word/2015/wordml/symex" xmlns:wpg="http://schemas.microsoft.com/office/word/2010/wordprocessingGroup" xmlns:wpi="http://schemas.microsoft.com/office/word/2010/wordprocessingInk" xmlns:wne="http://schemas.microsoft.com/office/word/2006/wordml" xmlns:wps="http://schemas.microsoft.com/office/word/2010/wordprocessingShape" mc:Ignorable="w14 w15 w16se w16cid wp14">
   <w:abstractNum w:abstractNumId="0" w15:restartNumberingAfterBreak="0">
+    <w:nsid w:val="64456F0F"/>
+    <w:multiLevelType w:val="multilevel"/>
+    <w:tmpl w:val="A566DC1C"/>
+    <w:lvl w:ilvl="0">
+      <w:start w:val="1"/>
+      <w:numFmt w:val="bullet"/>
+      <w:lvlText w:val=""/>
+      <w:lvlJc w:val="left"/>
+      <w:pPr>
+        <w:tabs>
+          <w:tab w:val="num" w:pos="720"/>
+        </w:tabs>
+        <w:ind w:left="720" w:hanging="360"/>
+      </w:pPr>
+      <w:rPr>
+        <w:rFonts w:ascii="Symbol" w:hAnsi="Symbol" w:hint="default"/>
+        <w:sz w:val="20"/>
+      </w:rPr>
+    </w:lvl>
+    <w:lvl w:ilvl="1" w:tentative="1">
+      <w:start w:val="1"/>
+      <w:numFmt w:val="bullet"/>
+      <w:lvlText w:val="o"/>
+      <w:lvlJc w:val="left"/>
+      <w:pPr>
+        <w:tabs>
+          <w:tab w:val="num" w:pos="1440"/>
+        </w:tabs>
+        <w:ind w:left="1440" w:hanging="360"/>
+      </w:pPr>
+      <w:rPr>
+        <w:rFonts w:ascii="Courier New" w:hAnsi="Courier New" w:hint="default"/>
+        <w:sz w:val="20"/>
+      </w:rPr>
+    </w:lvl>
+    <w:lvl w:ilvl="2" w:tentative="1">
+      <w:start w:val="1"/>
+      <w:numFmt w:val="bullet"/>
+      <w:lvlText w:val=""/>
+      <w:lvlJc w:val="left"/>
+      <w:pPr>
+        <w:tabs>
+          <w:tab w:val="num" w:pos="2160"/>
+        </w:tabs>
+        <w:ind w:left="2160" w:hanging="360"/>
+      </w:pPr>
+      <w:rPr>
+        <w:rFonts w:ascii="Wingdings" w:hAnsi="Wingdings" w:hint="default"/>
+        <w:sz w:val="20"/>
+      </w:rPr>
+    </w:lvl>
+    <w:lvl w:ilvl="3" w:tentative="1">
+      <w:start w:val="1"/>
+      <w:numFmt w:val="bullet"/>
+      <w:lvlText w:val=""/>
+      <w:lvlJc w:val="left"/>
+      <w:pPr>
+        <w:tabs>
+          <w:tab w:val="num" w:pos="2880"/>
+        </w:tabs>
+        <w:ind w:left="2880" w:hanging="360"/>
+      </w:pPr>
+      <w:rPr>
+        <w:rFonts w:ascii="Wingdings" w:hAnsi="Wingdings" w:hint="default"/>
+        <w:sz w:val="20"/>
+      </w:rPr>
+    </w:lvl>
+    <w:lvl w:ilvl="4" w:tentative="1">
+      <w:start w:val="1"/>
+      <w:numFmt w:val="bullet"/>
+      <w:lvlText w:val=""/>
+      <w:lvlJc w:val="left"/>
+      <w:pPr>
+        <w:tabs>
+          <w:tab w:val="num" w:pos="3600"/>
+        </w:tabs>
+        <w:ind w:left="3600" w:hanging="360"/>
+      </w:pPr>
+      <w:rPr>
+        <w:rFonts w:ascii="Wingdings" w:hAnsi="Wingdings" w:hint="default"/>
+        <w:sz w:val="20"/>
+      </w:rPr>
+    </w:lvl>
+    <w:lvl w:ilvl="5" w:tentative="1">
+      <w:start w:val="1"/>
+      <w:numFmt w:val="bullet"/>
+      <w:lvlText w:val=""/>
+      <w:lvlJc w:val="left"/>
+      <w:pPr>
+        <w:tabs>
+          <w:tab w:val="num" w:pos="4320"/>
+        </w:tabs>
+        <w:ind w:left="4320" w:hanging="360"/>
+      </w:pPr>
+      <w:rPr>
+        <w:rFonts w:ascii="Wingdings" w:hAnsi="Wingdings" w:hint="default"/>
+        <w:sz w:val="20"/>
+      </w:rPr>
+    </w:lvl>
+    <w:lvl w:ilvl="6" w:tentative="1">
+      <w:start w:val="1"/>
+      <w:numFmt w:val="bullet"/>
+      <w:lvlText w:val=""/>
+      <w:lvlJc w:val="left"/>
+      <w:pPr>
+        <w:tabs>
+          <w:tab w:val="num" w:pos="5040"/>
+        </w:tabs>
+        <w:ind w:left="5040" w:hanging="360"/>
+      </w:pPr>
+      <w:rPr>
+        <w:rFonts w:ascii="Wingdings" w:hAnsi="Wingdings" w:hint="default"/>
+        <w:sz w:val="20"/>
+      </w:rPr>
+    </w:lvl>
+    <w:lvl w:ilvl="7" w:tentative="1">
+      <w:start w:val="1"/>
+      <w:numFmt w:val="bullet"/>
+      <w:lvlText w:val=""/>
+      <w:lvlJc w:val="left"/>
+      <w:pPr>
+        <w:tabs>
+          <w:tab w:val="num" w:pos="5760"/>
+        </w:tabs>
+        <w:ind w:left="5760" w:hanging="360"/>
+      </w:pPr>
+      <w:rPr>
+        <w:rFonts w:ascii="Wingdings" w:hAnsi="Wingdings" w:hint="default"/>
+        <w:sz w:val="20"/>
+      </w:rPr>
+    </w:lvl>
+    <w:lvl w:ilvl="8" w:tentative="1">
+      <w:start w:val="1"/>
+      <w:numFmt w:val="bullet"/>
+      <w:lvlText w:val=""/>
+      <w:lvlJc w:val="left"/>
+      <w:pPr>
+        <w:tabs>
+          <w:tab w:val="num" w:pos="6480"/>
+        </w:tabs>
+        <w:ind w:left="6480" w:hanging="360"/>
+      </w:pPr>
+      <w:rPr>
+        <w:rFonts w:ascii="Wingdings" w:hAnsi="Wingdings" w:hint="default"/>
+        <w:sz w:val="20"/>
+      </w:rPr>
+    </w:lvl>
+  </w:abstractNum>
+  <w:abstractNum w:abstractNumId="1" w15:restartNumberingAfterBreak="0">
     <w:nsid w:val="788426E5"/>
     <w:multiLevelType w:val="hybridMultilevel"/>
     <w:tmpl w:val="45AA148C"/>
@@ -2466,8 +3172,127 @@
       </w:pPr>
     </w:lvl>
   </w:abstractNum>
+  <w:abstractNum w:abstractNumId="2" w15:restartNumberingAfterBreak="0">
+    <w:nsid w:val="7CB73B85"/>
+    <w:multiLevelType w:val="hybridMultilevel"/>
+    <w:tmpl w:val="6CF462B6"/>
+    <w:lvl w:ilvl="0" w:tplc="9D6C9DFC">
+      <w:start w:val="11"/>
+      <w:numFmt w:val="bullet"/>
+      <w:lvlText w:val="-"/>
+      <w:lvlJc w:val="left"/>
+      <w:pPr>
+        <w:ind w:left="360" w:hanging="360"/>
+      </w:pPr>
+      <w:rPr>
+        <w:rFonts w:ascii="Century Gothic" w:eastAsiaTheme="minorEastAsia" w:hAnsi="Century Gothic" w:cstheme="minorBidi" w:hint="default"/>
+      </w:rPr>
+    </w:lvl>
+    <w:lvl w:ilvl="1" w:tplc="08090003" w:tentative="1">
+      <w:start w:val="1"/>
+      <w:numFmt w:val="bullet"/>
+      <w:lvlText w:val="o"/>
+      <w:lvlJc w:val="left"/>
+      <w:pPr>
+        <w:ind w:left="1080" w:hanging="360"/>
+      </w:pPr>
+      <w:rPr>
+        <w:rFonts w:ascii="Courier New" w:hAnsi="Courier New" w:cs="Courier New" w:hint="default"/>
+      </w:rPr>
+    </w:lvl>
+    <w:lvl w:ilvl="2" w:tplc="08090005" w:tentative="1">
+      <w:start w:val="1"/>
+      <w:numFmt w:val="bullet"/>
+      <w:lvlText w:val=""/>
+      <w:lvlJc w:val="left"/>
+      <w:pPr>
+        <w:ind w:left="1800" w:hanging="360"/>
+      </w:pPr>
+      <w:rPr>
+        <w:rFonts w:ascii="Wingdings" w:hAnsi="Wingdings" w:hint="default"/>
+      </w:rPr>
+    </w:lvl>
+    <w:lvl w:ilvl="3" w:tplc="08090001" w:tentative="1">
+      <w:start w:val="1"/>
+      <w:numFmt w:val="bullet"/>
+      <w:lvlText w:val=""/>
+      <w:lvlJc w:val="left"/>
+      <w:pPr>
+        <w:ind w:left="2520" w:hanging="360"/>
+      </w:pPr>
+      <w:rPr>
+        <w:rFonts w:ascii="Symbol" w:hAnsi="Symbol" w:hint="default"/>
+      </w:rPr>
+    </w:lvl>
+    <w:lvl w:ilvl="4" w:tplc="08090003" w:tentative="1">
+      <w:start w:val="1"/>
+      <w:numFmt w:val="bullet"/>
+      <w:lvlText w:val="o"/>
+      <w:lvlJc w:val="left"/>
+      <w:pPr>
+        <w:ind w:left="3240" w:hanging="360"/>
+      </w:pPr>
+      <w:rPr>
+        <w:rFonts w:ascii="Courier New" w:hAnsi="Courier New" w:cs="Courier New" w:hint="default"/>
+      </w:rPr>
+    </w:lvl>
+    <w:lvl w:ilvl="5" w:tplc="08090005" w:tentative="1">
+      <w:start w:val="1"/>
+      <w:numFmt w:val="bullet"/>
+      <w:lvlText w:val=""/>
+      <w:lvlJc w:val="left"/>
+      <w:pPr>
+        <w:ind w:left="3960" w:hanging="360"/>
+      </w:pPr>
+      <w:rPr>
+        <w:rFonts w:ascii="Wingdings" w:hAnsi="Wingdings" w:hint="default"/>
+      </w:rPr>
+    </w:lvl>
+    <w:lvl w:ilvl="6" w:tplc="08090001" w:tentative="1">
+      <w:start w:val="1"/>
+      <w:numFmt w:val="bullet"/>
+      <w:lvlText w:val=""/>
+      <w:lvlJc w:val="left"/>
+      <w:pPr>
+        <w:ind w:left="4680" w:hanging="360"/>
+      </w:pPr>
+      <w:rPr>
+        <w:rFonts w:ascii="Symbol" w:hAnsi="Symbol" w:hint="default"/>
+      </w:rPr>
+    </w:lvl>
+    <w:lvl w:ilvl="7" w:tplc="08090003" w:tentative="1">
+      <w:start w:val="1"/>
+      <w:numFmt w:val="bullet"/>
+      <w:lvlText w:val="o"/>
+      <w:lvlJc w:val="left"/>
+      <w:pPr>
+        <w:ind w:left="5400" w:hanging="360"/>
+      </w:pPr>
+      <w:rPr>
+        <w:rFonts w:ascii="Courier New" w:hAnsi="Courier New" w:cs="Courier New" w:hint="default"/>
+      </w:rPr>
+    </w:lvl>
+    <w:lvl w:ilvl="8" w:tplc="08090005" w:tentative="1">
+      <w:start w:val="1"/>
+      <w:numFmt w:val="bullet"/>
+      <w:lvlText w:val=""/>
+      <w:lvlJc w:val="left"/>
+      <w:pPr>
+        <w:ind w:left="6120" w:hanging="360"/>
+      </w:pPr>
+      <w:rPr>
+        <w:rFonts w:ascii="Wingdings" w:hAnsi="Wingdings" w:hint="default"/>
+      </w:rPr>
+    </w:lvl>
+  </w:abstractNum>
   <w:num w:numId="1">
+    <w:abstractNumId w:val="1"/>
+  </w:num>
+  <w:num w:numId="2">
     <w:abstractNumId w:val="0"/>
+  </w:num>
+  <w:num w:numId="3">
+    <w:abstractNumId w:val="2"/>
   </w:num>
 </w:numbering>
 </file>
@@ -3791,6 +4616,34 @@
       </w:tcPr>
     </w:tblStylePr>
   </w:style>
+  <w:style w:type="character" w:styleId="Hyperlink">
+    <w:name w:val="Hyperlink"/>
+    <w:basedOn w:val="DefaultParagraphFont"/>
+    <w:uiPriority w:val="99"/>
+    <w:semiHidden/>
+    <w:unhideWhenUsed/>
+    <w:rsid w:val="00332895"/>
+    <w:rPr>
+      <w:color w:val="0000FF"/>
+      <w:u w:val="single"/>
+    </w:rPr>
+  </w:style>
+  <w:style w:type="paragraph" w:styleId="NormalWeb">
+    <w:name w:val="Normal (Web)"/>
+    <w:basedOn w:val="Normal"/>
+    <w:uiPriority w:val="99"/>
+    <w:unhideWhenUsed/>
+    <w:rsid w:val="004D1078"/>
+    <w:pPr>
+      <w:spacing w:beforeAutospacing="1" w:after="100" w:afterAutospacing="1" w:line="240" w:lineRule="auto"/>
+    </w:pPr>
+    <w:rPr>
+      <w:rFonts w:ascii="Times New Roman" w:eastAsia="Times New Roman" w:hAnsi="Times New Roman" w:cs="Times New Roman"/>
+      <w:sz w:val="24"/>
+      <w:szCs w:val="24"/>
+      <w:lang w:eastAsia="en-GB"/>
+    </w:rPr>
+  </w:style>
 </w:styles>
 </file>
 

</xml_diff>

<commit_message>
Section 2 Task 2
</commit_message>
<xml_diff>
--- a/A02.docx
+++ b/A02.docx
@@ -1989,34 +1989,48 @@
         <w:t xml:space="preserve"> is perhaps the most common algorithm used because it</w:t>
       </w:r>
       <w:r>
-        <w:t xml:space="preserve"> is</w:t>
-      </w:r>
-      <w:r>
-        <w:t xml:space="preserve"> a simple and easy way to classify a given data set through a certain number of clusters. The main idea is to define k </w:t>
-      </w:r>
-      <w:r>
-        <w:t>centres</w:t>
-      </w:r>
-      <w:r>
-        <w:t xml:space="preserve">, one for each cluster. These </w:t>
-      </w:r>
-      <w:r>
-        <w:t>centres</w:t>
-      </w:r>
-      <w:r>
-        <w:t xml:space="preserve"> should be placed in a </w:t>
-      </w:r>
-      <w:r>
-        <w:t>calculated</w:t>
-      </w:r>
-      <w:r>
-        <w:t xml:space="preserve"> way </w:t>
+        <w:t xml:space="preserve"> is a simple and easy way to classify a given data set through a certain number of clusters. The main idea is to define k centres, one for each cluster. These centres should be placed in a calculated way </w:t>
       </w:r>
       <w:r>
         <w:t xml:space="preserve">since </w:t>
       </w:r>
       <w:r>
-        <w:t>different location cause different result</w:t>
+        <w:t xml:space="preserve">different location cause different results. </w:t>
+      </w:r>
+      <w:r>
+        <w:t>The</w:t>
+      </w:r>
+      <w:r>
+        <w:t xml:space="preserve"> better choice is to place them as far away as possible from each other. The next step is to take each point belonging to a given data set and associate it to the nearest centre. When no point is pending, the first step is complete, and an early group age is done. At this point we re-calculate k new centroids as barycentre of the clusters resulting from the previous step. After we have these k new centroids, a new binding </w:t>
+      </w:r>
+      <w:r>
+        <w:t>must</w:t>
+      </w:r>
+      <w:r>
+        <w:t xml:space="preserve"> be done between the same data set points and the nearest new centre. Here a loop is generated and as a result we notice that the k centres change their location step by step until no more changes are done. This is a randomised clustering algorithm as the centres are randomly selected.</w:t>
+      </w:r>
+    </w:p>
+    <w:p>
+      <w:pPr>
+        <w:jc w:val="both"/>
+      </w:pPr>
+      <w:r>
+        <w:t>K-means is Fast, robust and easier to understand. It is</w:t>
+      </w:r>
+      <w:r>
+        <w:t xml:space="preserve"> Relatively efficient</w:t>
+      </w:r>
+      <w:r>
+        <w:t xml:space="preserve"> and </w:t>
+      </w:r>
+      <w:r>
+        <w:t>Gives best result when data set are distinct or well separated from each other.</w:t>
+      </w:r>
+      <w:r>
+        <w:t xml:space="preserve"> However, it </w:t>
+      </w:r>
+      <w:r>
+        <w:t>requires specification of the number of cluster</w:t>
       </w:r>
       <w:r>
         <w:t>s</w:t>
@@ -2025,211 +2039,65 @@
         <w:t xml:space="preserve">. </w:t>
       </w:r>
       <w:r>
+        <w:t>it</w:t>
+      </w:r>
+      <w:r>
+        <w:t xml:space="preserve"> is not invariant to non-linear transformations </w:t>
+      </w:r>
+      <w:r>
+        <w:t xml:space="preserve">therefore </w:t>
+      </w:r>
+      <w:r>
+        <w:t>with different representation of data we get</w:t>
+      </w:r>
+      <w:r>
+        <w:t xml:space="preserve"> </w:t>
+      </w:r>
+      <w:r>
+        <w:t>different results</w:t>
+      </w:r>
+      <w:r>
+        <w:t>. The E</w:t>
+      </w:r>
+      <w:r>
+        <w:t xml:space="preserve">uclidean distance measures can unequally weight underlying factors. </w:t>
+      </w:r>
+      <w:r>
+        <w:t>This algorithm is</w:t>
+      </w:r>
+      <w:r>
+        <w:t xml:space="preserve"> Unable to handle noisy data and outliers and it fails for non-linear data set</w:t>
+      </w:r>
+    </w:p>
+    <w:p>
+      <w:pPr>
+        <w:jc w:val="both"/>
+      </w:pPr>
+      <w:r>
+        <w:rPr>
+          <w:b/>
+        </w:rPr>
+        <w:t>Hierarchical</w:t>
+      </w:r>
+      <w:r>
+        <w:t xml:space="preserve"> clustering</w:t>
+      </w:r>
+      <w:r>
+        <w:t xml:space="preserve"> </w:t>
+      </w:r>
+      <w:r>
+        <w:t>is an algorithm that builds</w:t>
+      </w:r>
+      <w:r>
+        <w:t xml:space="preserve"> a</w:t>
+      </w:r>
+      <w:r>
+        <w:t xml:space="preserve"> hierarchy of clusters. This algorithm starts with all the data points assigned to a cluster of their own. Then two nearest clusters are merged into the same cluster. </w:t>
+      </w:r>
+      <w:r>
         <w:t>The</w:t>
       </w:r>
       <w:r>
-        <w:t xml:space="preserve"> better choice is to place them </w:t>
-      </w:r>
-      <w:r>
-        <w:t xml:space="preserve">as </w:t>
-      </w:r>
-      <w:r>
-        <w:t>far</w:t>
-      </w:r>
-      <w:r>
-        <w:t xml:space="preserve"> </w:t>
-      </w:r>
-      <w:r>
-        <w:t xml:space="preserve">away </w:t>
-      </w:r>
-      <w:r>
-        <w:t>as possible</w:t>
-      </w:r>
-      <w:r>
-        <w:t xml:space="preserve"> from each other. The next step is to take each point belonging to a give</w:t>
-      </w:r>
-      <w:r>
-        <w:t xml:space="preserve">n </w:t>
-      </w:r>
-      <w:r>
-        <w:t>data set and associate it to the nearest centr</w:t>
-      </w:r>
-      <w:r>
-        <w:t>e</w:t>
-      </w:r>
-      <w:r>
-        <w:t>. When no</w:t>
-      </w:r>
-      <w:r>
-        <w:t xml:space="preserve"> </w:t>
-      </w:r>
-      <w:r>
-        <w:t>point is pending,</w:t>
-      </w:r>
-      <w:r>
-        <w:t xml:space="preserve"> </w:t>
-      </w:r>
-      <w:r>
-        <w:t xml:space="preserve">the first step is </w:t>
-      </w:r>
-      <w:r>
-        <w:t xml:space="preserve">complete, </w:t>
-      </w:r>
-      <w:r>
-        <w:t xml:space="preserve">and an early group age is done. At this point we re-calculate k new centroids as </w:t>
-      </w:r>
-      <w:r>
-        <w:t>barycentre</w:t>
-      </w:r>
-      <w:r>
-        <w:t xml:space="preserve"> of the clusters resulting from the previous step. After we have these k new centroids, a new binding </w:t>
-      </w:r>
-      <w:r>
-        <w:t>must</w:t>
-      </w:r>
-      <w:r>
-        <w:t xml:space="preserve"> be done between </w:t>
-      </w:r>
-      <w:r>
-        <w:t>t</w:t>
-      </w:r>
-      <w:r>
-        <w:t>he same data set points and </w:t>
-      </w:r>
-      <w:r>
-        <w:t>t</w:t>
-      </w:r>
-      <w:r>
-        <w:t>he nearest new cent</w:t>
-      </w:r>
-      <w:r>
-        <w:t>re</w:t>
-      </w:r>
-      <w:r>
-        <w:t xml:space="preserve">. </w:t>
-      </w:r>
-      <w:r>
-        <w:t>Here a</w:t>
-      </w:r>
-      <w:r>
-        <w:t xml:space="preserve"> loop </w:t>
-      </w:r>
-      <w:r>
-        <w:t>is</w:t>
-      </w:r>
-      <w:r>
-        <w:t xml:space="preserve"> generated</w:t>
-      </w:r>
-      <w:r>
-        <w:t xml:space="preserve"> and as</w:t>
-      </w:r>
-      <w:r>
-        <w:t xml:space="preserve"> a result we notice that the k cent</w:t>
-      </w:r>
-      <w:r>
-        <w:t>re</w:t>
-      </w:r>
-      <w:r>
-        <w:t xml:space="preserve">s change their location step by step until no more changes are done. </w:t>
-      </w:r>
-      <w:r>
-        <w:t>This is a randomised clustering algorithm as the centres are randomly selected.</w:t>
-      </w:r>
-    </w:p>
-    <w:p>
-      <w:pPr>
-        <w:jc w:val="both"/>
-      </w:pPr>
-      <w:r>
-        <w:t xml:space="preserve">K-means is </w:t>
-      </w:r>
-      <w:r>
-        <w:t>Fast, robust and easier to understand.</w:t>
-      </w:r>
-      <w:r>
-        <w:t xml:space="preserve"> It is</w:t>
-      </w:r>
-      <w:r>
-        <w:t xml:space="preserve"> Relatively efficient</w:t>
-      </w:r>
-      <w:r>
-        <w:t xml:space="preserve"> and </w:t>
-      </w:r>
-      <w:r>
-        <w:t>Gives best result when data set are distinct or well separated from each other.</w:t>
-      </w:r>
-      <w:r>
-        <w:t xml:space="preserve"> However, it </w:t>
-      </w:r>
-      <w:r>
-        <w:t>requires specification of the number of cluster</w:t>
-      </w:r>
-      <w:r>
-        <w:t>s</w:t>
-      </w:r>
-      <w:r>
-        <w:t xml:space="preserve">. </w:t>
-      </w:r>
-      <w:r>
-        <w:t>it</w:t>
-      </w:r>
-      <w:r>
-        <w:t xml:space="preserve"> is not invariant to non-linear transformations </w:t>
-      </w:r>
-      <w:r>
-        <w:t xml:space="preserve">therefore </w:t>
-      </w:r>
-      <w:r>
-        <w:t>with different representation of data we get</w:t>
-      </w:r>
-      <w:r>
-        <w:t xml:space="preserve"> </w:t>
-      </w:r>
-      <w:r>
-        <w:t>different results</w:t>
-      </w:r>
-      <w:r>
-        <w:t>. The E</w:t>
-      </w:r>
-      <w:r>
-        <w:t xml:space="preserve">uclidean distance measures can unequally weight underlying factors. </w:t>
-      </w:r>
-      <w:r>
-        <w:t>This algorithm is</w:t>
-      </w:r>
-      <w:r>
-        <w:t xml:space="preserve"> Unable to handle noisy data and outliers and it fails for non-linear data set</w:t>
-      </w:r>
-    </w:p>
-    <w:p>
-      <w:pPr>
-        <w:jc w:val="both"/>
-      </w:pPr>
-      <w:r>
-        <w:rPr>
-          <w:b/>
-        </w:rPr>
-        <w:t>Hierarchical</w:t>
-      </w:r>
-      <w:r>
-        <w:t xml:space="preserve"> clustering</w:t>
-      </w:r>
-      <w:r>
-        <w:t xml:space="preserve"> </w:t>
-      </w:r>
-      <w:r>
-        <w:t>is an algorithm that builds</w:t>
-      </w:r>
-      <w:r>
-        <w:t xml:space="preserve"> a</w:t>
-      </w:r>
-      <w:r>
-        <w:t xml:space="preserve"> hierarchy of clusters. This algorithm starts with all the data points assigned to a cluster of their own. Then two nearest clusters are merged into the same cluster. </w:t>
-      </w:r>
-      <w:r>
-        <w:t>The</w:t>
-      </w:r>
-      <w:r>
         <w:t xml:space="preserve"> algorithm terminates when there is only a single cluster left.</w:t>
       </w:r>
       <w:r>
@@ -2239,75 +2107,13 @@
         <w:t xml:space="preserve"> An advantage to hierarchical clustering is that it does not require </w:t>
       </w:r>
       <w:r>
-        <w:t xml:space="preserve">information about the number of clusters </w:t>
-      </w:r>
-      <w:r>
-        <w:t>that are needed</w:t>
-      </w:r>
-      <w:r>
-        <w:t>.</w:t>
-      </w:r>
-      <w:r>
-        <w:t xml:space="preserve"> It is also e</w:t>
-      </w:r>
-      <w:r>
-        <w:t>asy to implement and gives best result in some cases.</w:t>
-      </w:r>
-      <w:r>
-        <w:t xml:space="preserve"> On the downside you </w:t>
-      </w:r>
-      <w:r>
-        <w:t>can never undo what was previously</w:t>
-      </w:r>
-      <w:r>
-        <w:t xml:space="preserve"> </w:t>
-      </w:r>
-      <w:r>
-        <w:t>done</w:t>
-      </w:r>
-      <w:r>
-        <w:t xml:space="preserve"> and a t</w:t>
-      </w:r>
-      <w:r>
-        <w:t xml:space="preserve">ime complexity of at least </w:t>
-      </w:r>
-      <w:proofErr w:type="gramStart"/>
-      <w:r>
-        <w:t>O(</w:t>
-      </w:r>
-      <w:proofErr w:type="gramEnd"/>
-      <w:r>
-        <w:t>n2 log n) is required</w:t>
-      </w:r>
-      <w:r>
-        <w:t xml:space="preserve"> (n being</w:t>
-      </w:r>
-      <w:r>
-        <w:t xml:space="preserve"> the number of data points</w:t>
-      </w:r>
-      <w:r>
-        <w:t>)</w:t>
-      </w:r>
-      <w:r>
-        <w:t>.</w:t>
-      </w:r>
-      <w:r>
-        <w:t xml:space="preserve"> Moreover</w:t>
+        <w:t>information about the number of clusters that are needed. It is also easy to implement and gives best result in some cases. On the downside you can never undo what was previously done and a time complexity of at least O(n2 log n) is required (n being the number of data points). Moreover</w:t>
       </w:r>
       <w:r>
         <w:t>,</w:t>
       </w:r>
       <w:r>
-        <w:t xml:space="preserve"> n</w:t>
-      </w:r>
-      <w:r>
-        <w:t>o objective function is directly minimized</w:t>
-      </w:r>
-      <w:r>
-        <w:t xml:space="preserve"> and s</w:t>
-      </w:r>
-      <w:r>
-        <w:t>ometimes it is difficult to identify the correct number of clusters by the dend</w:t>
+        <w:t xml:space="preserve"> no objective function is directly minimized and sometimes it is difficult to identify the correct number of clusters by the dend</w:t>
       </w:r>
       <w:r>
         <w:t>r</w:t>
@@ -2466,72 +2272,7 @@
         <w:t>fuzzy c-means</w:t>
       </w:r>
       <w:r>
-        <w:t xml:space="preserve"> clustering algorithm </w:t>
-      </w:r>
-      <w:r>
-        <w:t>works by assigning membership to each data point corresponding</w:t>
-      </w:r>
-      <w:r>
-        <w:t xml:space="preserve"> </w:t>
-      </w:r>
-      <w:r>
-        <w:t>to each cluster centr</w:t>
-      </w:r>
-      <w:r>
-        <w:t>e based on</w:t>
-      </w:r>
-      <w:r>
-        <w:t xml:space="preserve"> distance between the cluster </w:t>
-      </w:r>
-      <w:r>
-        <w:t>centre</w:t>
-      </w:r>
-      <w:r>
-        <w:t xml:space="preserve"> and the data</w:t>
-      </w:r>
-      <w:r>
-        <w:t xml:space="preserve"> </w:t>
-      </w:r>
-      <w:r>
-        <w:t>point.</w:t>
-      </w:r>
-      <w:r>
-        <w:t xml:space="preserve"> The closer </w:t>
-      </w:r>
-      <w:r>
-        <w:t>the data is to the cluster centr</w:t>
-      </w:r>
-      <w:r>
-        <w:t>e, the</w:t>
-      </w:r>
-      <w:r>
-        <w:t xml:space="preserve"> </w:t>
-      </w:r>
-      <w:r>
-        <w:t>closer</w:t>
-      </w:r>
-      <w:r>
-        <w:t xml:space="preserve"> is its membership towards th</w:t>
-      </w:r>
-      <w:r>
-        <w:t>at</w:t>
-      </w:r>
-      <w:r>
-        <w:t xml:space="preserve"> </w:t>
-      </w:r>
-      <w:proofErr w:type="gramStart"/>
-      <w:r>
-        <w:t>particular cluster</w:t>
-      </w:r>
-      <w:proofErr w:type="gramEnd"/>
-      <w:r>
-        <w:t xml:space="preserve"> cent</w:t>
-      </w:r>
-      <w:r>
-        <w:t>re.</w:t>
-      </w:r>
-      <w:r>
-        <w:t xml:space="preserve"> </w:t>
+        <w:t xml:space="preserve"> clustering algorithm works by assigning membership to each data point corresponding to each cluster centre based on distance between the cluster centre and the data point. The closer the data is to the cluster centre, the closer is its membership towards that particular cluster centre. </w:t>
       </w:r>
       <w:r>
         <w:t xml:space="preserve">Fuzzy c-means allows one piece of data to belong to two or more clusters. This method </w:t>
@@ -2541,111 +2282,91 @@
         <w:t xml:space="preserve">is frequently used in pattern recognition. </w:t>
       </w:r>
       <w:r>
-        <w:t>Fuzzy c-means</w:t>
+        <w:t xml:space="preserve">Fuzzy c-means </w:t>
+      </w:r>
+      <w:r>
+        <w:t xml:space="preserve">gives best result for overlapped data set and </w:t>
+      </w:r>
+      <w:r>
+        <w:t xml:space="preserve">is </w:t>
+      </w:r>
+      <w:r>
+        <w:t>comparatively better then k-means algorithm.</w:t>
       </w:r>
       <w:r>
         <w:t xml:space="preserve"> </w:t>
       </w:r>
       <w:r>
-        <w:t>g</w:t>
-      </w:r>
-      <w:r>
-        <w:t xml:space="preserve">ives best result for overlapped data set and </w:t>
-      </w:r>
-      <w:r>
-        <w:t xml:space="preserve">is </w:t>
-      </w:r>
-      <w:r>
-        <w:t>comparatively better then k-means algorithm.</w:t>
+        <w:t>Unlike k-means where data point must exclusively belong to one cluster cent</w:t>
+      </w:r>
+      <w:r>
+        <w:t>re</w:t>
+      </w:r>
+      <w:r>
+        <w:t xml:space="preserve"> here </w:t>
+      </w:r>
+      <w:r>
+        <w:t xml:space="preserve">a </w:t>
+      </w:r>
+      <w:r>
+        <w:t>data point is assigned membership to each cluster cent</w:t>
+      </w:r>
+      <w:r>
+        <w:t>re</w:t>
+      </w:r>
+      <w:r>
+        <w:t xml:space="preserve"> as a result of which</w:t>
+      </w:r>
+      <w:r>
+        <w:t xml:space="preserve"> a</w:t>
+      </w:r>
+      <w:r>
+        <w:t xml:space="preserve"> data point may belong to more </w:t>
+      </w:r>
+      <w:r>
+        <w:t>than</w:t>
+      </w:r>
+      <w:r>
+        <w:t xml:space="preserve"> one cluster.</w:t>
       </w:r>
       <w:r>
         <w:t xml:space="preserve"> </w:t>
       </w:r>
       <w:r>
-        <w:t>Unlike k-means where data point must exclusively belong to one cluster cent</w:t>
-      </w:r>
-      <w:r>
-        <w:t>re</w:t>
-      </w:r>
-      <w:r>
-        <w:t xml:space="preserve"> here </w:t>
-      </w:r>
-      <w:r>
-        <w:t xml:space="preserve">a </w:t>
-      </w:r>
-      <w:r>
-        <w:t>data point is assigned membership to each cluster cent</w:t>
-      </w:r>
-      <w:r>
-        <w:t>re</w:t>
+        <w:t>Disadvantages</w:t>
+      </w:r>
+      <w:r>
+        <w:t xml:space="preserve"> to this algorithm include the</w:t>
       </w:r>
       <w:r>
         <w:t xml:space="preserve"> </w:t>
       </w:r>
-      <w:proofErr w:type="gramStart"/>
-      <w:r>
-        <w:t>as a result of</w:t>
-      </w:r>
-      <w:proofErr w:type="gramEnd"/>
-      <w:r>
-        <w:t xml:space="preserve"> which</w:t>
-      </w:r>
-      <w:r>
-        <w:t xml:space="preserve"> a</w:t>
-      </w:r>
-      <w:r>
-        <w:t xml:space="preserve"> data point may belong to more </w:t>
-      </w:r>
-      <w:r>
-        <w:t>than</w:t>
-      </w:r>
-      <w:r>
-        <w:t xml:space="preserve"> one cluster.</w:t>
+      <w:r>
+        <w:t xml:space="preserve">fact that the number of clusters need to be </w:t>
+      </w:r>
+      <w:r>
+        <w:t>specifi</w:t>
+      </w:r>
+      <w:r>
+        <w:t>ed.</w:t>
+      </w:r>
+      <w:r>
+        <w:t xml:space="preserve"> A</w:t>
+      </w:r>
+      <w:r>
+        <w:t>lso,</w:t>
       </w:r>
       <w:r>
         <w:t xml:space="preserve"> </w:t>
       </w:r>
       <w:r>
-        <w:t>Disadvantages</w:t>
-      </w:r>
-      <w:r>
-        <w:t xml:space="preserve"> to this algorithm include the</w:t>
-      </w:r>
-      <w:r>
-        <w:t xml:space="preserve"> </w:t>
-      </w:r>
-      <w:r>
-        <w:t xml:space="preserve">fact that the number of clusters need to be </w:t>
-      </w:r>
-      <w:r>
-        <w:t>specifi</w:t>
-      </w:r>
-      <w:r>
-        <w:t>ed.</w:t>
-      </w:r>
-      <w:r>
-        <w:t xml:space="preserve"> A</w:t>
-      </w:r>
-      <w:r>
-        <w:t>lso,</w:t>
-      </w:r>
-      <w:r>
-        <w:t xml:space="preserve"> </w:t>
-      </w:r>
-      <w:r>
         <w:t>w</w:t>
       </w:r>
       <w:r>
         <w:t xml:space="preserve">ith lower value of β </w:t>
       </w:r>
       <w:r>
-        <w:t xml:space="preserve">(the </w:t>
-      </w:r>
-      <w:r>
-        <w:t>termination criterion between [0, 1]</w:t>
-      </w:r>
-      <w:r>
-        <w:t xml:space="preserve">) </w:t>
+        <w:t xml:space="preserve">(the termination criterion between [0, 1]) </w:t>
       </w:r>
       <w:r>
         <w:t>we get better result</w:t>
@@ -2677,10 +2398,1008 @@
         <w:t>Task 2</w:t>
       </w:r>
     </w:p>
-    <w:p/>
-    <w:p>
+    <w:p>
+      <w:pPr>
+        <w:spacing w:before="0" w:after="0"/>
+        <w:rPr>
+          <w:sz w:val="16"/>
+        </w:rPr>
+      </w:pPr>
+      <w:r>
+        <w:t xml:space="preserve"> </w:t>
+      </w:r>
+    </w:p>
+    <w:p>
+      <w:pPr>
+        <w:autoSpaceDE w:val="0"/>
+        <w:autoSpaceDN w:val="0"/>
+        <w:adjustRightInd w:val="0"/>
+        <w:spacing w:before="0" w:after="0"/>
+        <w:rPr>
+          <w:rFonts w:cs="Calibri"/>
+          <w:color w:val="B55374" w:themeColor="accent4" w:themeShade="BF"/>
+          <w:szCs w:val="23"/>
+        </w:rPr>
+      </w:pPr>
+      <w:r>
+        <w:rPr>
+          <w:rFonts w:cs="Calibri"/>
+          <w:color w:val="B55374" w:themeColor="accent4" w:themeShade="BF"/>
+          <w:szCs w:val="23"/>
+        </w:rPr>
+        <w:t xml:space="preserve">Discuss and describe how you will initialise the algorithm. Give justification of your initialisation method. (1 marks) </w:t>
+      </w:r>
+    </w:p>
+    <w:p>
+      <w:pPr>
+        <w:autoSpaceDE w:val="0"/>
+        <w:autoSpaceDN w:val="0"/>
+        <w:adjustRightInd w:val="0"/>
+        <w:spacing w:before="0" w:after="0"/>
+        <w:rPr>
+          <w:rFonts w:cs="Calibri"/>
+          <w:color w:val="B55374" w:themeColor="accent4" w:themeShade="BF"/>
+          <w:szCs w:val="23"/>
+        </w:rPr>
+      </w:pPr>
+    </w:p>
+    <w:p>
+      <w:pPr>
+        <w:spacing w:before="0" w:after="0"/>
+        <w:rPr>
+          <w:rFonts w:cs="Calibri"/>
+          <w:color w:val="B55374" w:themeColor="accent4" w:themeShade="BF"/>
+          <w:szCs w:val="23"/>
+        </w:rPr>
+      </w:pPr>
+      <w:r>
+        <w:rPr>
+          <w:rFonts w:cs="Calibri"/>
+          <w:color w:val="B55374" w:themeColor="accent4" w:themeShade="BF"/>
+          <w:szCs w:val="23"/>
+        </w:rPr>
+        <w:t>Discuss the metric that you will be using for the analysis. Give justification of the metric used. (1 marks)</w:t>
+      </w:r>
+    </w:p>
+    <w:p>
+      <w:pPr>
+        <w:autoSpaceDE w:val="0"/>
+        <w:autoSpaceDN w:val="0"/>
+        <w:adjustRightInd w:val="0"/>
+        <w:spacing w:before="0" w:after="0"/>
+        <w:jc w:val="both"/>
+        <w:rPr>
+          <w:rFonts w:cs="Calibri"/>
+          <w:szCs w:val="23"/>
+        </w:rPr>
+      </w:pPr>
+    </w:p>
+    <w:p>
+      <w:pPr>
+        <w:autoSpaceDE w:val="0"/>
+        <w:autoSpaceDN w:val="0"/>
+        <w:adjustRightInd w:val="0"/>
+        <w:spacing w:before="0" w:after="0"/>
+        <w:jc w:val="both"/>
+        <w:rPr>
+          <w:rFonts w:cs="Calibri"/>
+          <w:szCs w:val="23"/>
+        </w:rPr>
+      </w:pPr>
+      <w:r>
+        <w:rPr>
+          <w:rFonts w:cs="Calibri"/>
+          <w:szCs w:val="23"/>
+        </w:rPr>
+        <w:t>K-means clustering is a type of unsupervised learning, used when you have unlabe</w:t>
+      </w:r>
+      <w:r>
+        <w:rPr>
+          <w:rFonts w:cs="Calibri"/>
+          <w:szCs w:val="23"/>
+        </w:rPr>
+        <w:t>l</w:t>
+      </w:r>
+      <w:r>
+        <w:rPr>
+          <w:rFonts w:cs="Calibri"/>
+          <w:szCs w:val="23"/>
+        </w:rPr>
+        <w:t>led data (data without defined categories or groups). Th</w:t>
+      </w:r>
       <w:bookmarkStart w:id="0" w:name="_GoBack"/>
       <w:bookmarkEnd w:id="0"/>
+      <w:r>
+        <w:rPr>
+          <w:rFonts w:cs="Calibri"/>
+          <w:szCs w:val="23"/>
+        </w:rPr>
+        <w:t xml:space="preserve">e goal of </w:t>
+      </w:r>
+      <w:r>
+        <w:rPr>
+          <w:rFonts w:cs="Calibri"/>
+          <w:szCs w:val="23"/>
+        </w:rPr>
+        <w:t>the</w:t>
+      </w:r>
+      <w:r>
+        <w:rPr>
+          <w:rFonts w:cs="Calibri"/>
+          <w:szCs w:val="23"/>
+        </w:rPr>
+        <w:t xml:space="preserve"> algorithm is to find groups in the data, with the number of groups represented by the variable K. The algorithm works iteratively to assign each data point to one of K groups based on the features provided. Data points are clustered based on feature similarity. The results of the K-means clustering algorithm are</w:t>
+      </w:r>
+      <w:r>
+        <w:rPr>
+          <w:rFonts w:cs="Calibri"/>
+          <w:szCs w:val="23"/>
+        </w:rPr>
+        <w:t xml:space="preserve"> t</w:t>
+      </w:r>
+      <w:r>
+        <w:rPr>
+          <w:rFonts w:cs="Calibri"/>
+          <w:szCs w:val="23"/>
+        </w:rPr>
+        <w:t>he centroids of the K clusters, which can be used to label new data</w:t>
+      </w:r>
+      <w:r>
+        <w:rPr>
+          <w:rFonts w:cs="Calibri"/>
+          <w:szCs w:val="23"/>
+        </w:rPr>
+        <w:t xml:space="preserve"> and l</w:t>
+      </w:r>
+      <w:r>
+        <w:rPr>
+          <w:rFonts w:cs="Calibri"/>
+          <w:szCs w:val="23"/>
+        </w:rPr>
+        <w:t>abels for the training data (each data point is assigned to a single cluster)</w:t>
+      </w:r>
+      <w:r>
+        <w:rPr>
+          <w:rFonts w:cs="Calibri"/>
+          <w:szCs w:val="23"/>
+        </w:rPr>
+        <w:t>. C</w:t>
+      </w:r>
+      <w:r>
+        <w:rPr>
+          <w:rFonts w:cs="Calibri"/>
+          <w:szCs w:val="23"/>
+        </w:rPr>
+        <w:t xml:space="preserve">lustering allows you to find and </w:t>
+      </w:r>
+      <w:r>
+        <w:rPr>
+          <w:rFonts w:cs="Calibri"/>
+          <w:szCs w:val="23"/>
+        </w:rPr>
+        <w:t>analyse</w:t>
+      </w:r>
+      <w:r>
+        <w:rPr>
+          <w:rFonts w:cs="Calibri"/>
+          <w:szCs w:val="23"/>
+        </w:rPr>
+        <w:t xml:space="preserve"> the groups that have formed organically. Each centroid of a cluster is a collection of feature values which define the resulting groups. Examining the centroid feature weights can be used to qualitatively interpret what kind of group each cluster represents.  </w:t>
+      </w:r>
+    </w:p>
+    <w:p>
+      <w:pPr>
+        <w:autoSpaceDE w:val="0"/>
+        <w:autoSpaceDN w:val="0"/>
+        <w:adjustRightInd w:val="0"/>
+        <w:spacing w:before="0" w:after="0"/>
+        <w:jc w:val="both"/>
+        <w:rPr>
+          <w:rFonts w:cs="Calibri"/>
+          <w:szCs w:val="23"/>
+        </w:rPr>
+      </w:pPr>
+    </w:p>
+    <w:p>
+      <w:pPr>
+        <w:autoSpaceDE w:val="0"/>
+        <w:autoSpaceDN w:val="0"/>
+        <w:adjustRightInd w:val="0"/>
+        <w:spacing w:before="0" w:after="0"/>
+        <w:jc w:val="both"/>
+        <w:rPr>
+          <w:rFonts w:cs="Calibri"/>
+          <w:szCs w:val="23"/>
+        </w:rPr>
+      </w:pPr>
+      <w:r>
+        <w:rPr>
+          <w:rFonts w:cs="Calibri"/>
+          <w:szCs w:val="23"/>
+        </w:rPr>
+        <w:t xml:space="preserve">In the k-mean algorithm </w:t>
+      </w:r>
+      <w:r>
+        <w:rPr>
+          <w:rFonts w:cs="Calibri"/>
+          <w:szCs w:val="23"/>
+        </w:rPr>
+        <w:t>the</w:t>
+      </w:r>
+      <w:r>
+        <w:rPr>
+          <w:rFonts w:cs="Calibri"/>
+          <w:szCs w:val="23"/>
+        </w:rPr>
+        <w:t xml:space="preserve"> first</w:t>
+      </w:r>
+      <w:r>
+        <w:rPr>
+          <w:rFonts w:cs="Calibri"/>
+          <w:szCs w:val="23"/>
+        </w:rPr>
+        <w:t xml:space="preserve"> thing to do is to</w:t>
+      </w:r>
+      <w:r>
+        <w:rPr>
+          <w:rFonts w:cs="Calibri"/>
+          <w:szCs w:val="23"/>
+        </w:rPr>
+        <w:t xml:space="preserve"> </w:t>
+      </w:r>
+      <w:r>
+        <w:rPr>
+          <w:rFonts w:cs="Calibri"/>
+          <w:szCs w:val="23"/>
+        </w:rPr>
+        <w:t>randomly</w:t>
+      </w:r>
+      <w:r>
+        <w:rPr>
+          <w:rFonts w:cs="Calibri"/>
+          <w:szCs w:val="23"/>
+        </w:rPr>
+        <w:t xml:space="preserve"> </w:t>
+      </w:r>
+      <w:r>
+        <w:rPr>
+          <w:rFonts w:cs="Calibri"/>
+          <w:szCs w:val="23"/>
+        </w:rPr>
+        <w:t>initialize k points</w:t>
+      </w:r>
+      <w:r>
+        <w:rPr>
+          <w:rFonts w:cs="Calibri"/>
+          <w:szCs w:val="23"/>
+        </w:rPr>
+        <w:t xml:space="preserve">, also </w:t>
+      </w:r>
+      <w:r>
+        <w:rPr>
+          <w:rFonts w:cs="Calibri"/>
+          <w:szCs w:val="23"/>
+        </w:rPr>
+        <w:t>called means.</w:t>
+      </w:r>
+      <w:r>
+        <w:rPr>
+          <w:rFonts w:cs="Calibri"/>
+          <w:szCs w:val="23"/>
+        </w:rPr>
+        <w:t xml:space="preserve"> Then </w:t>
+      </w:r>
+      <w:r>
+        <w:rPr>
+          <w:rFonts w:cs="Calibri"/>
+          <w:szCs w:val="23"/>
+        </w:rPr>
+        <w:t>categorize each item to its closest mean and update the mean’s coordinates, which are the averages of the items categorized in that mean so far.</w:t>
+      </w:r>
+      <w:r>
+        <w:rPr>
+          <w:rFonts w:cs="Calibri"/>
+          <w:szCs w:val="23"/>
+        </w:rPr>
+        <w:t xml:space="preserve"> This</w:t>
+      </w:r>
+      <w:r>
+        <w:rPr>
+          <w:rFonts w:cs="Calibri"/>
+          <w:szCs w:val="23"/>
+        </w:rPr>
+        <w:t xml:space="preserve"> process</w:t>
+      </w:r>
+      <w:r>
+        <w:rPr>
+          <w:rFonts w:cs="Calibri"/>
+          <w:szCs w:val="23"/>
+        </w:rPr>
+        <w:t xml:space="preserve"> is repeated</w:t>
+      </w:r>
+      <w:r>
+        <w:rPr>
+          <w:rFonts w:cs="Calibri"/>
+          <w:szCs w:val="23"/>
+        </w:rPr>
+        <w:t xml:space="preserve"> for a given number of iterations and at the end, we </w:t>
+      </w:r>
+      <w:r>
+        <w:rPr>
+          <w:rFonts w:cs="Calibri"/>
+          <w:szCs w:val="23"/>
+        </w:rPr>
+        <w:t xml:space="preserve">get the </w:t>
+      </w:r>
+      <w:r>
+        <w:rPr>
+          <w:rFonts w:cs="Calibri"/>
+          <w:szCs w:val="23"/>
+        </w:rPr>
+        <w:t>clusters.</w:t>
+      </w:r>
+    </w:p>
+    <w:p>
+      <w:pPr>
+        <w:autoSpaceDE w:val="0"/>
+        <w:autoSpaceDN w:val="0"/>
+        <w:adjustRightInd w:val="0"/>
+        <w:spacing w:before="0" w:after="0"/>
+        <w:jc w:val="both"/>
+        <w:rPr>
+          <w:rFonts w:cs="Calibri"/>
+          <w:szCs w:val="23"/>
+        </w:rPr>
+      </w:pPr>
+    </w:p>
+    <w:p>
+      <w:pPr>
+        <w:autoSpaceDE w:val="0"/>
+        <w:autoSpaceDN w:val="0"/>
+        <w:adjustRightInd w:val="0"/>
+        <w:spacing w:before="0" w:after="0"/>
+        <w:jc w:val="both"/>
+        <w:rPr>
+          <w:rFonts w:cs="Calibri"/>
+          <w:szCs w:val="23"/>
+        </w:rPr>
+      </w:pPr>
+      <w:r>
+        <w:rPr>
+          <w:rFonts w:cs="Calibri"/>
+          <w:szCs w:val="23"/>
+        </w:rPr>
+        <w:t>K points</w:t>
+      </w:r>
+      <w:r>
+        <w:rPr>
+          <w:rFonts w:cs="Calibri"/>
+          <w:szCs w:val="23"/>
+        </w:rPr>
+        <w:t xml:space="preserve"> are called means</w:t>
+      </w:r>
+      <w:r>
+        <w:rPr>
+          <w:rFonts w:cs="Calibri"/>
+          <w:szCs w:val="23"/>
+        </w:rPr>
+        <w:t xml:space="preserve"> because </w:t>
+      </w:r>
+      <w:r>
+        <w:rPr>
+          <w:rFonts w:cs="Calibri"/>
+          <w:szCs w:val="23"/>
+        </w:rPr>
+        <w:t>they hold the mean values of the items categorized in it. To initialize these</w:t>
+      </w:r>
+      <w:r>
+        <w:rPr>
+          <w:rFonts w:cs="Calibri"/>
+          <w:szCs w:val="23"/>
+        </w:rPr>
+        <w:t xml:space="preserve"> there are many </w:t>
+      </w:r>
+      <w:r>
+        <w:rPr>
+          <w:rFonts w:cs="Calibri"/>
+          <w:szCs w:val="23"/>
+        </w:rPr>
+        <w:t xml:space="preserve">options. </w:t>
+      </w:r>
+      <w:r>
+        <w:rPr>
+          <w:rFonts w:cs="Calibri"/>
+          <w:szCs w:val="23"/>
+        </w:rPr>
+        <w:t>One</w:t>
+      </w:r>
+      <w:r>
+        <w:rPr>
+          <w:rFonts w:cs="Calibri"/>
+          <w:szCs w:val="23"/>
+        </w:rPr>
+        <w:t xml:space="preserve"> method is to initialize the means at random items in the data set. Another method is to initialize the means at random values between the boundaries of the data set</w:t>
+      </w:r>
+      <w:r>
+        <w:rPr>
+          <w:rFonts w:cs="Calibri"/>
+          <w:szCs w:val="23"/>
+        </w:rPr>
+        <w:t>. The following is the</w:t>
+      </w:r>
+      <w:r>
+        <w:rPr>
+          <w:rFonts w:cs="Calibri"/>
+          <w:szCs w:val="23"/>
+        </w:rPr>
+        <w:t xml:space="preserve"> pseudocode</w:t>
+      </w:r>
+      <w:r>
+        <w:rPr>
+          <w:rFonts w:cs="Calibri"/>
+          <w:szCs w:val="23"/>
+        </w:rPr>
+        <w:t xml:space="preserve"> for the process explained above:</w:t>
+      </w:r>
+    </w:p>
+    <w:p>
+      <w:pPr>
+        <w:autoSpaceDE w:val="0"/>
+        <w:autoSpaceDN w:val="0"/>
+        <w:adjustRightInd w:val="0"/>
+        <w:spacing w:before="0" w:after="0"/>
+        <w:jc w:val="both"/>
+        <w:rPr>
+          <w:rFonts w:cs="Calibri"/>
+          <w:szCs w:val="23"/>
+        </w:rPr>
+      </w:pPr>
+    </w:p>
+    <w:p>
+      <w:pPr>
+        <w:autoSpaceDE w:val="0"/>
+        <w:autoSpaceDN w:val="0"/>
+        <w:adjustRightInd w:val="0"/>
+        <w:spacing w:before="0" w:after="0" w:line="240" w:lineRule="auto"/>
+        <w:jc w:val="both"/>
+        <w:rPr>
+          <w:rFonts w:ascii="Consolas" w:hAnsi="Consolas" w:cs="Calibri"/>
+          <w:szCs w:val="23"/>
+        </w:rPr>
+      </w:pPr>
+      <w:r>
+        <w:rPr>
+          <w:rFonts w:ascii="Consolas" w:hAnsi="Consolas" w:cs="Calibri"/>
+          <w:szCs w:val="23"/>
+        </w:rPr>
+        <w:t>i</w:t>
+      </w:r>
+      <w:r>
+        <w:rPr>
+          <w:rFonts w:ascii="Consolas" w:hAnsi="Consolas" w:cs="Calibri"/>
+          <w:szCs w:val="23"/>
+        </w:rPr>
+        <w:t>nitialize k with random</w:t>
+      </w:r>
+      <w:r>
+        <w:rPr>
+          <w:rFonts w:ascii="Consolas" w:hAnsi="Consolas" w:cs="Calibri"/>
+          <w:szCs w:val="23"/>
+        </w:rPr>
+        <w:t>ly</w:t>
+      </w:r>
+      <w:r>
+        <w:rPr>
+          <w:rFonts w:ascii="Consolas" w:hAnsi="Consolas" w:cs="Calibri"/>
+          <w:szCs w:val="23"/>
+        </w:rPr>
+        <w:t>;</w:t>
+      </w:r>
+    </w:p>
+    <w:p>
+      <w:pPr>
+        <w:autoSpaceDE w:val="0"/>
+        <w:autoSpaceDN w:val="0"/>
+        <w:adjustRightInd w:val="0"/>
+        <w:spacing w:before="0" w:after="0" w:line="240" w:lineRule="auto"/>
+        <w:jc w:val="both"/>
+        <w:rPr>
+          <w:rFonts w:ascii="Consolas" w:hAnsi="Consolas" w:cs="Calibri"/>
+          <w:szCs w:val="23"/>
+        </w:rPr>
+      </w:pPr>
+    </w:p>
+    <w:p>
+      <w:pPr>
+        <w:autoSpaceDE w:val="0"/>
+        <w:autoSpaceDN w:val="0"/>
+        <w:adjustRightInd w:val="0"/>
+        <w:spacing w:before="0" w:after="0" w:line="240" w:lineRule="auto"/>
+        <w:jc w:val="both"/>
+        <w:rPr>
+          <w:rFonts w:ascii="Consolas" w:hAnsi="Consolas" w:cs="Calibri"/>
+          <w:szCs w:val="23"/>
+        </w:rPr>
+      </w:pPr>
+      <w:r>
+        <w:rPr>
+          <w:rFonts w:ascii="Consolas" w:hAnsi="Consolas" w:cs="Calibri"/>
+          <w:szCs w:val="23"/>
+        </w:rPr>
+        <w:t>f</w:t>
+      </w:r>
+      <w:r>
+        <w:rPr>
+          <w:rFonts w:ascii="Consolas" w:hAnsi="Consolas" w:cs="Calibri"/>
+          <w:szCs w:val="23"/>
+        </w:rPr>
+        <w:t xml:space="preserve">or </w:t>
+      </w:r>
+      <w:r>
+        <w:rPr>
+          <w:rFonts w:ascii="Consolas" w:hAnsi="Consolas" w:cs="Calibri"/>
+          <w:szCs w:val="23"/>
+        </w:rPr>
+        <w:t>(</w:t>
+      </w:r>
+      <w:r>
+        <w:rPr>
+          <w:rFonts w:ascii="Consolas" w:hAnsi="Consolas" w:cs="Calibri"/>
+          <w:szCs w:val="23"/>
+        </w:rPr>
+        <w:t>a number of iterations</w:t>
+      </w:r>
+      <w:r>
+        <w:rPr>
+          <w:rFonts w:ascii="Consolas" w:hAnsi="Consolas" w:cs="Calibri"/>
+          <w:szCs w:val="23"/>
+        </w:rPr>
+        <w:t>){</w:t>
+      </w:r>
+    </w:p>
+    <w:p>
+      <w:pPr>
+        <w:autoSpaceDE w:val="0"/>
+        <w:autoSpaceDN w:val="0"/>
+        <w:adjustRightInd w:val="0"/>
+        <w:spacing w:before="0" w:after="0" w:line="240" w:lineRule="auto"/>
+        <w:ind w:firstLine="720"/>
+        <w:jc w:val="both"/>
+        <w:rPr>
+          <w:rFonts w:ascii="Consolas" w:hAnsi="Consolas" w:cs="Calibri"/>
+          <w:szCs w:val="23"/>
+        </w:rPr>
+      </w:pPr>
+      <w:proofErr w:type="spellStart"/>
+      <w:r>
+        <w:rPr>
+          <w:rFonts w:ascii="Consolas" w:hAnsi="Consolas" w:cs="Calibri"/>
+          <w:szCs w:val="23"/>
+        </w:rPr>
+        <w:t>foreach</w:t>
+      </w:r>
+      <w:proofErr w:type="spellEnd"/>
+      <w:r>
+        <w:rPr>
+          <w:rFonts w:ascii="Consolas" w:hAnsi="Consolas" w:cs="Calibri"/>
+          <w:szCs w:val="23"/>
+        </w:rPr>
+        <w:t>(i</w:t>
+      </w:r>
+      <w:r>
+        <w:rPr>
+          <w:rFonts w:ascii="Consolas" w:hAnsi="Consolas" w:cs="Calibri"/>
+          <w:szCs w:val="23"/>
+        </w:rPr>
+        <w:t>terate through items</w:t>
+      </w:r>
+      <w:r>
+        <w:rPr>
+          <w:rFonts w:ascii="Consolas" w:hAnsi="Consolas" w:cs="Calibri"/>
+          <w:szCs w:val="23"/>
+        </w:rPr>
+        <w:t>){</w:t>
+      </w:r>
+    </w:p>
+    <w:p>
+      <w:pPr>
+        <w:autoSpaceDE w:val="0"/>
+        <w:autoSpaceDN w:val="0"/>
+        <w:adjustRightInd w:val="0"/>
+        <w:spacing w:before="0" w:after="0" w:line="240" w:lineRule="auto"/>
+        <w:jc w:val="both"/>
+        <w:rPr>
+          <w:rFonts w:ascii="Consolas" w:hAnsi="Consolas" w:cs="Calibri"/>
+          <w:szCs w:val="23"/>
+        </w:rPr>
+      </w:pPr>
+      <w:r>
+        <w:rPr>
+          <w:rFonts w:ascii="Consolas" w:hAnsi="Consolas" w:cs="Calibri"/>
+          <w:szCs w:val="23"/>
+        </w:rPr>
+        <w:t xml:space="preserve">      </w:t>
+      </w:r>
+      <w:r>
+        <w:rPr>
+          <w:rFonts w:ascii="Consolas" w:hAnsi="Consolas" w:cs="Calibri"/>
+          <w:szCs w:val="23"/>
+        </w:rPr>
+        <w:t xml:space="preserve"> </w:t>
+      </w:r>
+      <w:r>
+        <w:rPr>
+          <w:rFonts w:ascii="Consolas" w:hAnsi="Consolas" w:cs="Calibri"/>
+          <w:szCs w:val="23"/>
+        </w:rPr>
+        <w:tab/>
+        <w:t>f</w:t>
+      </w:r>
+      <w:r>
+        <w:rPr>
+          <w:rFonts w:ascii="Consolas" w:hAnsi="Consolas" w:cs="Calibri"/>
+          <w:szCs w:val="23"/>
+        </w:rPr>
+        <w:t>ind the mean closest to the item</w:t>
+      </w:r>
+      <w:r>
+        <w:rPr>
+          <w:rFonts w:ascii="Consolas" w:hAnsi="Consolas" w:cs="Calibri"/>
+          <w:szCs w:val="23"/>
+        </w:rPr>
+        <w:t>;</w:t>
+      </w:r>
+    </w:p>
+    <w:p>
+      <w:pPr>
+        <w:autoSpaceDE w:val="0"/>
+        <w:autoSpaceDN w:val="0"/>
+        <w:adjustRightInd w:val="0"/>
+        <w:spacing w:before="0" w:after="0" w:line="240" w:lineRule="auto"/>
+        <w:ind w:left="720" w:firstLine="720"/>
+        <w:jc w:val="both"/>
+        <w:rPr>
+          <w:rFonts w:ascii="Consolas" w:hAnsi="Consolas" w:cs="Calibri"/>
+          <w:szCs w:val="23"/>
+        </w:rPr>
+      </w:pPr>
+      <w:r>
+        <w:rPr>
+          <w:rFonts w:ascii="Consolas" w:hAnsi="Consolas" w:cs="Calibri"/>
+          <w:szCs w:val="23"/>
+        </w:rPr>
+        <w:t>a</w:t>
+      </w:r>
+      <w:r>
+        <w:rPr>
+          <w:rFonts w:ascii="Consolas" w:hAnsi="Consolas" w:cs="Calibri"/>
+          <w:szCs w:val="23"/>
+        </w:rPr>
+        <w:t>ssign item to mean</w:t>
+      </w:r>
+      <w:r>
+        <w:rPr>
+          <w:rFonts w:ascii="Consolas" w:hAnsi="Consolas" w:cs="Calibri"/>
+          <w:szCs w:val="23"/>
+        </w:rPr>
+        <w:t>;</w:t>
+      </w:r>
+    </w:p>
+    <w:p>
+      <w:pPr>
+        <w:autoSpaceDE w:val="0"/>
+        <w:autoSpaceDN w:val="0"/>
+        <w:adjustRightInd w:val="0"/>
+        <w:spacing w:before="0" w:after="0" w:line="240" w:lineRule="auto"/>
+        <w:ind w:left="720" w:firstLine="720"/>
+        <w:jc w:val="both"/>
+        <w:rPr>
+          <w:rFonts w:ascii="Consolas" w:hAnsi="Consolas" w:cs="Calibri"/>
+          <w:szCs w:val="23"/>
+        </w:rPr>
+      </w:pPr>
+      <w:r>
+        <w:rPr>
+          <w:rFonts w:ascii="Consolas" w:hAnsi="Consolas" w:cs="Calibri"/>
+          <w:szCs w:val="23"/>
+        </w:rPr>
+        <w:t>u</w:t>
+      </w:r>
+      <w:r>
+        <w:rPr>
+          <w:rFonts w:ascii="Consolas" w:hAnsi="Consolas" w:cs="Calibri"/>
+          <w:szCs w:val="23"/>
+        </w:rPr>
+        <w:t>pdate mean</w:t>
+      </w:r>
+      <w:r>
+        <w:rPr>
+          <w:rFonts w:ascii="Consolas" w:hAnsi="Consolas" w:cs="Calibri"/>
+          <w:szCs w:val="23"/>
+        </w:rPr>
+        <w:t>;</w:t>
+      </w:r>
+    </w:p>
+    <w:p>
+      <w:pPr>
+        <w:autoSpaceDE w:val="0"/>
+        <w:autoSpaceDN w:val="0"/>
+        <w:adjustRightInd w:val="0"/>
+        <w:spacing w:before="0" w:after="0" w:line="240" w:lineRule="auto"/>
+        <w:jc w:val="both"/>
+        <w:rPr>
+          <w:rFonts w:ascii="Consolas" w:hAnsi="Consolas" w:cs="Calibri"/>
+          <w:szCs w:val="23"/>
+        </w:rPr>
+      </w:pPr>
+      <w:r>
+        <w:rPr>
+          <w:rFonts w:ascii="Consolas" w:hAnsi="Consolas" w:cs="Calibri"/>
+          <w:szCs w:val="23"/>
+        </w:rPr>
+        <w:tab/>
+        <w:t>}</w:t>
+      </w:r>
+    </w:p>
+    <w:p>
+      <w:pPr>
+        <w:autoSpaceDE w:val="0"/>
+        <w:autoSpaceDN w:val="0"/>
+        <w:adjustRightInd w:val="0"/>
+        <w:spacing w:before="0" w:after="0" w:line="240" w:lineRule="auto"/>
+        <w:jc w:val="both"/>
+        <w:rPr>
+          <w:rFonts w:ascii="Consolas" w:hAnsi="Consolas" w:cs="Calibri"/>
+          <w:szCs w:val="23"/>
+        </w:rPr>
+      </w:pPr>
+      <w:r>
+        <w:rPr>
+          <w:rFonts w:ascii="Consolas" w:hAnsi="Consolas" w:cs="Calibri"/>
+          <w:szCs w:val="23"/>
+        </w:rPr>
+        <w:t>}</w:t>
+      </w:r>
+    </w:p>
+    <w:p>
+      <w:pPr>
+        <w:autoSpaceDE w:val="0"/>
+        <w:autoSpaceDN w:val="0"/>
+        <w:adjustRightInd w:val="0"/>
+        <w:spacing w:before="0" w:after="0"/>
+        <w:jc w:val="both"/>
+        <w:rPr>
+          <w:rFonts w:cs="Calibri"/>
+          <w:szCs w:val="23"/>
+        </w:rPr>
+      </w:pPr>
+    </w:p>
+    <w:p>
+      <w:pPr>
+        <w:autoSpaceDE w:val="0"/>
+        <w:autoSpaceDN w:val="0"/>
+        <w:adjustRightInd w:val="0"/>
+        <w:spacing w:before="0" w:after="0"/>
+        <w:jc w:val="both"/>
+        <w:rPr>
+          <w:rFonts w:cs="Calibri"/>
+          <w:szCs w:val="23"/>
+        </w:rPr>
+      </w:pPr>
+      <w:r>
+        <w:rPr>
+          <w:rFonts w:cs="Calibri"/>
+          <w:szCs w:val="23"/>
+        </w:rPr>
+        <w:t>K-means  algorithm works well when the data fits the cluster model</w:t>
+      </w:r>
+      <w:r>
+        <w:rPr>
+          <w:rFonts w:cs="Calibri"/>
+          <w:szCs w:val="23"/>
+        </w:rPr>
+        <w:t xml:space="preserve"> where c</w:t>
+      </w:r>
+      <w:r>
+        <w:rPr>
+          <w:rFonts w:cs="Calibri"/>
+          <w:szCs w:val="23"/>
+        </w:rPr>
+        <w:t>lusters are spherical</w:t>
+      </w:r>
+      <w:r>
+        <w:rPr>
+          <w:rFonts w:cs="Calibri"/>
+          <w:szCs w:val="23"/>
+        </w:rPr>
+        <w:t xml:space="preserve">; </w:t>
+      </w:r>
+      <w:r>
+        <w:rPr>
+          <w:rFonts w:cs="Calibri"/>
+          <w:szCs w:val="23"/>
+        </w:rPr>
+        <w:t>the data points in a cluster are centred around that cluster</w:t>
+      </w:r>
+      <w:r>
+        <w:rPr>
+          <w:rFonts w:cs="Calibri"/>
+          <w:szCs w:val="23"/>
+        </w:rPr>
+        <w:t xml:space="preserve"> and where t</w:t>
+      </w:r>
+      <w:r>
+        <w:rPr>
+          <w:rFonts w:cs="Calibri"/>
+          <w:szCs w:val="23"/>
+        </w:rPr>
+        <w:t>he spread/variance of the clusters is similar</w:t>
+      </w:r>
+      <w:r>
+        <w:rPr>
+          <w:rFonts w:cs="Calibri"/>
+          <w:szCs w:val="23"/>
+        </w:rPr>
+        <w:t xml:space="preserve"> therefore e</w:t>
+      </w:r>
+      <w:r>
+        <w:rPr>
+          <w:rFonts w:cs="Calibri"/>
+          <w:szCs w:val="23"/>
+        </w:rPr>
+        <w:t>ach data point belongs to the closest cluster</w:t>
+      </w:r>
+      <w:r>
+        <w:rPr>
+          <w:rFonts w:cs="Calibri"/>
+          <w:szCs w:val="23"/>
+        </w:rPr>
+        <w:t xml:space="preserve">. </w:t>
+      </w:r>
+      <w:r>
+        <w:rPr>
+          <w:rFonts w:cs="Calibri"/>
+          <w:szCs w:val="23"/>
+        </w:rPr>
+        <w:t xml:space="preserve">If any </w:t>
+      </w:r>
+      <w:r>
+        <w:rPr>
+          <w:rFonts w:cs="Calibri"/>
+          <w:szCs w:val="23"/>
+        </w:rPr>
+        <w:t>of</w:t>
+      </w:r>
+      <w:r>
+        <w:rPr>
+          <w:rFonts w:cs="Calibri"/>
+          <w:szCs w:val="23"/>
+        </w:rPr>
+        <w:t xml:space="preserve"> these principles does not hold then the local minima</w:t>
+      </w:r>
+      <w:r>
+        <w:rPr>
+          <w:rFonts w:cs="Calibri"/>
+          <w:szCs w:val="23"/>
+        </w:rPr>
+        <w:t>l</w:t>
+      </w:r>
+      <w:r>
+        <w:rPr>
+          <w:rFonts w:cs="Calibri"/>
+          <w:szCs w:val="23"/>
+        </w:rPr>
+        <w:t xml:space="preserve"> of the k-means algorithm will be counter-intuitive</w:t>
+      </w:r>
+      <w:r>
+        <w:rPr>
+          <w:rFonts w:cs="Calibri"/>
+          <w:szCs w:val="23"/>
+        </w:rPr>
+        <w:t>, which is an issue that can occur when using this algorithm.</w:t>
+      </w:r>
+    </w:p>
+    <w:p>
+      <w:pPr>
+        <w:autoSpaceDE w:val="0"/>
+        <w:autoSpaceDN w:val="0"/>
+        <w:adjustRightInd w:val="0"/>
+        <w:spacing w:before="0" w:after="0"/>
+        <w:jc w:val="both"/>
+        <w:rPr>
+          <w:rFonts w:cs="Calibri"/>
+          <w:szCs w:val="23"/>
+        </w:rPr>
+      </w:pPr>
+    </w:p>
+    <w:p>
+      <w:pPr>
+        <w:autoSpaceDE w:val="0"/>
+        <w:autoSpaceDN w:val="0"/>
+        <w:adjustRightInd w:val="0"/>
+        <w:spacing w:before="0" w:after="0"/>
+        <w:jc w:val="both"/>
+        <w:rPr>
+          <w:rFonts w:cs="Calibri"/>
+          <w:szCs w:val="23"/>
+        </w:rPr>
+      </w:pPr>
+      <w:r>
+        <w:rPr>
+          <w:rFonts w:cs="Calibri"/>
+          <w:szCs w:val="23"/>
+        </w:rPr>
+        <w:lastRenderedPageBreak/>
+        <w:t xml:space="preserve">To find the value of K, or the number of clusters in the data, the K-means clustering algorithm must be run for a range of K values and then </w:t>
+      </w:r>
+      <w:r>
+        <w:rPr>
+          <w:rFonts w:cs="Calibri"/>
+          <w:szCs w:val="23"/>
+        </w:rPr>
+        <w:t>the results</w:t>
+      </w:r>
+      <w:r>
+        <w:rPr>
+          <w:rFonts w:cs="Calibri"/>
+          <w:szCs w:val="23"/>
+        </w:rPr>
+        <w:t xml:space="preserve"> are compare. A common used metrics to compare results of K is the mean distance between data points and their cluster centroid. Since increasing the number of clusters will always reduce the distance to data points, increasing K will hence decrease this metric, until zero is reached when K is the same as the number of data points. Thus, this metric cannot be used as the sole target. Instead, mean distance to the centroid as a function of K is plotted and the "elbow point," where the rate of decrease sharply shifts, can be used to roughly determine K. Other techniques for validating K include cross-validation, information criteria, the information theoretic jump method, the silhouette method, and the G-means algorithm.</w:t>
+      </w:r>
+    </w:p>
+    <w:p>
+      <w:pPr>
+        <w:autoSpaceDE w:val="0"/>
+        <w:autoSpaceDN w:val="0"/>
+        <w:adjustRightInd w:val="0"/>
+        <w:spacing w:before="0" w:after="0"/>
+        <w:jc w:val="both"/>
+        <w:rPr>
+          <w:rFonts w:cs="Calibri"/>
+          <w:szCs w:val="23"/>
+        </w:rPr>
+      </w:pPr>
+    </w:p>
+    <w:p>
+      <w:pPr>
+        <w:autoSpaceDE w:val="0"/>
+        <w:autoSpaceDN w:val="0"/>
+        <w:adjustRightInd w:val="0"/>
+        <w:spacing w:before="0" w:after="0"/>
+        <w:jc w:val="both"/>
+        <w:rPr>
+          <w:rFonts w:cs="Calibri"/>
+          <w:szCs w:val="23"/>
+        </w:rPr>
+      </w:pPr>
+      <w:r>
+        <w:rPr>
+          <w:rFonts w:cs="Calibri"/>
+          <w:szCs w:val="23"/>
+        </w:rPr>
+        <w:t>Using R libraries the K-means algorithms can be initialised and used on any data set</w:t>
+      </w:r>
+    </w:p>
+    <w:p>
+      <w:pPr>
+        <w:autoSpaceDE w:val="0"/>
+        <w:autoSpaceDN w:val="0"/>
+        <w:adjustRightInd w:val="0"/>
+        <w:spacing w:before="0" w:after="0"/>
+        <w:jc w:val="both"/>
+        <w:rPr>
+          <w:rFonts w:cs="Calibri"/>
+          <w:szCs w:val="23"/>
+        </w:rPr>
+      </w:pPr>
+    </w:p>
+    <w:p>
+      <w:pPr>
+        <w:spacing w:before="0" w:after="0"/>
+        <w:rPr>
+          <w:sz w:val="16"/>
+        </w:rPr>
+      </w:pPr>
     </w:p>
     <w:p>
       <w:pPr>
@@ -2690,8 +3409,142 @@
         <w:t>Task 3</w:t>
       </w:r>
     </w:p>
-    <w:p/>
-    <w:p/>
+    <w:p>
+      <w:pPr>
+        <w:autoSpaceDE w:val="0"/>
+        <w:autoSpaceDN w:val="0"/>
+        <w:adjustRightInd w:val="0"/>
+        <w:spacing w:before="0" w:after="0"/>
+        <w:rPr>
+          <w:rFonts w:cs="Calibri"/>
+          <w:color w:val="B55374" w:themeColor="accent4" w:themeShade="BF"/>
+          <w:szCs w:val="23"/>
+        </w:rPr>
+      </w:pPr>
+      <w:r>
+        <w:rPr>
+          <w:rFonts w:cs="Calibri"/>
+          <w:color w:val="B55374" w:themeColor="accent4" w:themeShade="BF"/>
+          <w:szCs w:val="23"/>
+        </w:rPr>
+        <w:t xml:space="preserve">Implement the chosen k-means variation. </w:t>
+      </w:r>
+    </w:p>
+    <w:p>
+      <w:pPr>
+        <w:autoSpaceDE w:val="0"/>
+        <w:autoSpaceDN w:val="0"/>
+        <w:adjustRightInd w:val="0"/>
+        <w:spacing w:before="0" w:after="0"/>
+        <w:rPr>
+          <w:rFonts w:cs="Calibri"/>
+          <w:color w:val="B55374" w:themeColor="accent4" w:themeShade="BF"/>
+          <w:szCs w:val="23"/>
+        </w:rPr>
+      </w:pPr>
+    </w:p>
+    <w:p>
+      <w:pPr>
+        <w:autoSpaceDE w:val="0"/>
+        <w:autoSpaceDN w:val="0"/>
+        <w:adjustRightInd w:val="0"/>
+        <w:spacing w:before="0" w:after="0"/>
+        <w:rPr>
+          <w:rFonts w:cs="Calibri"/>
+          <w:color w:val="B55374" w:themeColor="accent4" w:themeShade="BF"/>
+          <w:szCs w:val="23"/>
+        </w:rPr>
+      </w:pPr>
+      <w:r>
+        <w:rPr>
+          <w:rFonts w:cs="Calibri"/>
+          <w:color w:val="B55374" w:themeColor="accent4" w:themeShade="BF"/>
+          <w:szCs w:val="23"/>
+        </w:rPr>
+        <w:t xml:space="preserve">If you are using an existing library or tool that supplies the actual code, then for the purposes of the assignment, the implementation is the code/script/formula that calls this method. </w:t>
+      </w:r>
+    </w:p>
+    <w:p>
+      <w:pPr>
+        <w:autoSpaceDE w:val="0"/>
+        <w:autoSpaceDN w:val="0"/>
+        <w:adjustRightInd w:val="0"/>
+        <w:spacing w:before="0" w:after="0"/>
+        <w:rPr>
+          <w:rFonts w:cs="Calibri"/>
+          <w:color w:val="B55374" w:themeColor="accent4" w:themeShade="BF"/>
+          <w:szCs w:val="23"/>
+        </w:rPr>
+      </w:pPr>
+    </w:p>
+    <w:p>
+      <w:pPr>
+        <w:autoSpaceDE w:val="0"/>
+        <w:autoSpaceDN w:val="0"/>
+        <w:adjustRightInd w:val="0"/>
+        <w:spacing w:before="0" w:after="0"/>
+        <w:rPr>
+          <w:rFonts w:cs="Calibri"/>
+          <w:color w:val="B55374" w:themeColor="accent4" w:themeShade="BF"/>
+          <w:szCs w:val="23"/>
+        </w:rPr>
+      </w:pPr>
+      <w:r>
+        <w:rPr>
+          <w:rFonts w:cs="Calibri"/>
+          <w:color w:val="B55374" w:themeColor="accent4" w:themeShade="BF"/>
+          <w:szCs w:val="23"/>
+        </w:rPr>
+        <w:t xml:space="preserve">Place screenshots of the k-means implementation. There is no need to take screenshots of the supporting code, only the k-means and it initialisation. </w:t>
+      </w:r>
+    </w:p>
+    <w:p>
+      <w:pPr>
+        <w:autoSpaceDE w:val="0"/>
+        <w:autoSpaceDN w:val="0"/>
+        <w:adjustRightInd w:val="0"/>
+        <w:spacing w:before="0" w:after="0"/>
+        <w:rPr>
+          <w:rFonts w:cs="Calibri"/>
+          <w:color w:val="B55374" w:themeColor="accent4" w:themeShade="BF"/>
+          <w:szCs w:val="23"/>
+        </w:rPr>
+      </w:pPr>
+    </w:p>
+    <w:p>
+      <w:pPr>
+        <w:autoSpaceDE w:val="0"/>
+        <w:autoSpaceDN w:val="0"/>
+        <w:adjustRightInd w:val="0"/>
+        <w:spacing w:before="0" w:after="0"/>
+        <w:rPr>
+          <w:rFonts w:cs="Calibri"/>
+          <w:color w:val="B55374" w:themeColor="accent4" w:themeShade="BF"/>
+          <w:szCs w:val="23"/>
+        </w:rPr>
+      </w:pPr>
+      <w:r>
+        <w:rPr>
+          <w:rFonts w:cs="Calibri"/>
+          <w:color w:val="B55374" w:themeColor="accent4" w:themeShade="BF"/>
+          <w:szCs w:val="23"/>
+        </w:rPr>
+        <w:t>Apply your implementation to the data set, and describe your resulting clusters, giving screenshots of the cluster visualisation.</w:t>
+      </w:r>
+    </w:p>
+    <w:p>
+      <w:pPr>
+        <w:autoSpaceDE w:val="0"/>
+        <w:autoSpaceDN w:val="0"/>
+        <w:adjustRightInd w:val="0"/>
+        <w:spacing w:before="0" w:after="0"/>
+        <w:rPr>
+          <w:rFonts w:cs="Calibri"/>
+          <w:color w:val="B55374" w:themeColor="accent4" w:themeShade="BF"/>
+          <w:szCs w:val="23"/>
+        </w:rPr>
+      </w:pPr>
+    </w:p>
     <w:p>
       <w:pPr>
         <w:pStyle w:val="Heading3"/>
@@ -2700,91 +3553,381 @@
         <w:t>Task 4</w:t>
       </w:r>
     </w:p>
-    <w:p/>
-    <w:p/>
-    <w:p/>
-    <w:p/>
-    <w:p/>
-    <w:p/>
-    <w:p/>
-    <w:p/>
-    <w:p/>
-    <w:p/>
-    <w:p/>
-    <w:p/>
-    <w:p/>
-    <w:p/>
-    <w:p/>
-    <w:p/>
-    <w:p/>
-    <w:p>
-      <w:pPr>
-        <w:pStyle w:val="Heading1"/>
-        <w:jc w:val="center"/>
-      </w:pPr>
-      <w:r>
-        <w:t>part 2</w:t>
-      </w:r>
-    </w:p>
-    <w:p>
-      <w:pPr>
-        <w:pStyle w:val="Heading2"/>
-      </w:pPr>
-      <w:r>
-        <w:t>Section 1</w:t>
-      </w:r>
-    </w:p>
-    <w:p>
-      <w:pPr>
-        <w:pStyle w:val="Heading3"/>
-      </w:pPr>
-      <w:r>
-        <w:lastRenderedPageBreak/>
-        <w:t>Task 1</w:t>
-      </w:r>
-    </w:p>
-    <w:p/>
-    <w:p>
-      <w:pPr>
-        <w:pStyle w:val="Heading3"/>
-      </w:pPr>
-      <w:r>
-        <w:t>Task 2</w:t>
-      </w:r>
-    </w:p>
-    <w:p/>
-    <w:p>
-      <w:pPr>
-        <w:pStyle w:val="Heading3"/>
-      </w:pPr>
-      <w:r>
-        <w:t>Task 3</w:t>
-      </w:r>
-    </w:p>
-    <w:p/>
-    <w:p>
-      <w:pPr>
-        <w:pStyle w:val="Heading2"/>
-      </w:pPr>
-      <w:r>
-        <w:t>Section 2</w:t>
-      </w:r>
-    </w:p>
-    <w:p>
-      <w:pPr>
-        <w:pStyle w:val="Heading3"/>
-      </w:pPr>
-      <w:r>
-        <w:t>Task 1</w:t>
-      </w:r>
-    </w:p>
-    <w:p/>
-    <w:p>
-      <w:pPr>
-        <w:pStyle w:val="Heading3"/>
-      </w:pPr>
-      <w:r>
-        <w:t>Task 2</w:t>
+    <w:p>
+      <w:pPr>
+        <w:autoSpaceDE w:val="0"/>
+        <w:autoSpaceDN w:val="0"/>
+        <w:adjustRightInd w:val="0"/>
+        <w:spacing w:before="0" w:after="0"/>
+        <w:rPr>
+          <w:rFonts w:cs="Calibri"/>
+          <w:color w:val="B55374" w:themeColor="accent4" w:themeShade="BF"/>
+          <w:szCs w:val="23"/>
+        </w:rPr>
+      </w:pPr>
+      <w:r>
+        <w:rPr>
+          <w:rFonts w:cs="Calibri"/>
+          <w:color w:val="B55374" w:themeColor="accent4" w:themeShade="BF"/>
+          <w:szCs w:val="23"/>
+        </w:rPr>
+        <w:t xml:space="preserve">Visually inspect your cluster visualisation. Comment whether the resulting clusters appear to be good, explaining why. (1 mark) </w:t>
+      </w:r>
+    </w:p>
+    <w:p>
+      <w:pPr>
+        <w:autoSpaceDE w:val="0"/>
+        <w:autoSpaceDN w:val="0"/>
+        <w:adjustRightInd w:val="0"/>
+        <w:spacing w:before="0" w:after="0"/>
+        <w:rPr>
+          <w:rFonts w:cs="Calibri"/>
+          <w:color w:val="B55374" w:themeColor="accent4" w:themeShade="BF"/>
+          <w:szCs w:val="23"/>
+        </w:rPr>
+      </w:pPr>
+    </w:p>
+    <w:p>
+      <w:pPr>
+        <w:autoSpaceDE w:val="0"/>
+        <w:autoSpaceDN w:val="0"/>
+        <w:adjustRightInd w:val="0"/>
+        <w:spacing w:before="0" w:after="0"/>
+        <w:rPr>
+          <w:rFonts w:cs="Calibri"/>
+          <w:color w:val="B55374" w:themeColor="accent4" w:themeShade="BF"/>
+          <w:szCs w:val="23"/>
+        </w:rPr>
+      </w:pPr>
+      <w:r>
+        <w:rPr>
+          <w:rFonts w:cs="Calibri"/>
+          <w:color w:val="B55374" w:themeColor="accent4" w:themeShade="BF"/>
+          <w:szCs w:val="23"/>
+        </w:rPr>
+        <w:t xml:space="preserve">What is the accuracy of the cluster for identifying the correct variety for the given sample? (1 mark). </w:t>
+      </w:r>
+    </w:p>
+    <w:p>
+      <w:pPr>
+        <w:autoSpaceDE w:val="0"/>
+        <w:autoSpaceDN w:val="0"/>
+        <w:adjustRightInd w:val="0"/>
+        <w:spacing w:before="0" w:after="0"/>
+        <w:rPr>
+          <w:rFonts w:cs="Calibri"/>
+          <w:color w:val="B55374" w:themeColor="accent4" w:themeShade="BF"/>
+          <w:szCs w:val="23"/>
+        </w:rPr>
+      </w:pPr>
+    </w:p>
+    <w:p>
+      <w:pPr>
+        <w:autoSpaceDE w:val="0"/>
+        <w:autoSpaceDN w:val="0"/>
+        <w:adjustRightInd w:val="0"/>
+        <w:spacing w:before="0" w:after="0"/>
+        <w:rPr>
+          <w:rFonts w:cs="Calibri"/>
+          <w:color w:val="B55374" w:themeColor="accent4" w:themeShade="BF"/>
+          <w:szCs w:val="23"/>
+        </w:rPr>
+      </w:pPr>
+      <w:r>
+        <w:rPr>
+          <w:rFonts w:cs="Calibri"/>
+          <w:color w:val="B55374" w:themeColor="accent4" w:themeShade="BF"/>
+          <w:szCs w:val="23"/>
+        </w:rPr>
+        <w:t xml:space="preserve">The accuracy identified above might not reflect the accuracy for new kernels that were not used in the original sample to build the clusters. </w:t>
+      </w:r>
+    </w:p>
+    <w:p>
+      <w:pPr>
+        <w:autoSpaceDE w:val="0"/>
+        <w:autoSpaceDN w:val="0"/>
+        <w:adjustRightInd w:val="0"/>
+        <w:spacing w:before="0" w:after="0"/>
+        <w:rPr>
+          <w:rFonts w:cs="Calibri"/>
+          <w:color w:val="B55374" w:themeColor="accent4" w:themeShade="BF"/>
+          <w:szCs w:val="23"/>
+        </w:rPr>
+      </w:pPr>
+    </w:p>
+    <w:p>
+      <w:pPr>
+        <w:autoSpaceDE w:val="0"/>
+        <w:autoSpaceDN w:val="0"/>
+        <w:adjustRightInd w:val="0"/>
+        <w:spacing w:before="0" w:after="0"/>
+        <w:rPr>
+          <w:rFonts w:cs="Calibri"/>
+          <w:color w:val="B55374" w:themeColor="accent4" w:themeShade="BF"/>
+          <w:szCs w:val="23"/>
+        </w:rPr>
+      </w:pPr>
+      <w:r>
+        <w:rPr>
+          <w:rFonts w:cs="Calibri"/>
+          <w:color w:val="B55374" w:themeColor="accent4" w:themeShade="BF"/>
+          <w:szCs w:val="23"/>
+        </w:rPr>
+        <w:t xml:space="preserve">Split the original data set into a training set and a test set and perform the same test again. </w:t>
+      </w:r>
+    </w:p>
+    <w:p>
+      <w:pPr>
+        <w:autoSpaceDE w:val="0"/>
+        <w:autoSpaceDN w:val="0"/>
+        <w:adjustRightInd w:val="0"/>
+        <w:spacing w:before="0" w:after="0"/>
+        <w:rPr>
+          <w:rFonts w:cs="Calibri"/>
+          <w:color w:val="B55374" w:themeColor="accent4" w:themeShade="BF"/>
+          <w:szCs w:val="23"/>
+        </w:rPr>
+      </w:pPr>
+    </w:p>
+    <w:p>
+      <w:pPr>
+        <w:autoSpaceDE w:val="0"/>
+        <w:autoSpaceDN w:val="0"/>
+        <w:adjustRightInd w:val="0"/>
+        <w:spacing w:before="0" w:after="0"/>
+        <w:rPr>
+          <w:rFonts w:cs="Calibri"/>
+          <w:color w:val="B55374" w:themeColor="accent4" w:themeShade="BF"/>
+          <w:szCs w:val="23"/>
+        </w:rPr>
+      </w:pPr>
+      <w:r>
+        <w:rPr>
+          <w:rFonts w:cs="Calibri"/>
+          <w:color w:val="B55374" w:themeColor="accent4" w:themeShade="BF"/>
+          <w:szCs w:val="23"/>
+        </w:rPr>
+        <w:t xml:space="preserve">Find the sensitivity, specificity and accuracy of the clusters. (3 marks) </w:t>
+      </w:r>
+    </w:p>
+    <w:p>
+      <w:pPr>
+        <w:autoSpaceDE w:val="0"/>
+        <w:autoSpaceDN w:val="0"/>
+        <w:adjustRightInd w:val="0"/>
+        <w:spacing w:before="0" w:after="0"/>
+        <w:rPr>
+          <w:rFonts w:cs="Calibri"/>
+          <w:color w:val="B55374" w:themeColor="accent4" w:themeShade="BF"/>
+          <w:szCs w:val="23"/>
+        </w:rPr>
+      </w:pPr>
+    </w:p>
+    <w:p>
+      <w:pPr>
+        <w:autoSpaceDE w:val="0"/>
+        <w:autoSpaceDN w:val="0"/>
+        <w:adjustRightInd w:val="0"/>
+        <w:spacing w:before="0" w:after="0"/>
+        <w:rPr>
+          <w:rFonts w:cs="Calibri"/>
+          <w:color w:val="B55374" w:themeColor="accent4" w:themeShade="BF"/>
+          <w:szCs w:val="23"/>
+        </w:rPr>
+      </w:pPr>
+      <w:r>
+        <w:rPr>
+          <w:rFonts w:cs="Calibri"/>
+          <w:color w:val="B55374" w:themeColor="accent4" w:themeShade="BF"/>
+          <w:szCs w:val="23"/>
+        </w:rPr>
+        <w:t xml:space="preserve">Apart from the statistics mentioned above, research another method to evaluate the resulting clusters. </w:t>
+      </w:r>
+    </w:p>
+    <w:p>
+      <w:pPr>
+        <w:autoSpaceDE w:val="0"/>
+        <w:autoSpaceDN w:val="0"/>
+        <w:adjustRightInd w:val="0"/>
+        <w:spacing w:before="0" w:after="0"/>
+        <w:rPr>
+          <w:rFonts w:cs="Calibri"/>
+          <w:color w:val="B55374" w:themeColor="accent4" w:themeShade="BF"/>
+          <w:szCs w:val="23"/>
+        </w:rPr>
+      </w:pPr>
+    </w:p>
+    <w:p>
+      <w:pPr>
+        <w:autoSpaceDE w:val="0"/>
+        <w:autoSpaceDN w:val="0"/>
+        <w:adjustRightInd w:val="0"/>
+        <w:spacing w:before="0" w:after="0"/>
+        <w:rPr>
+          <w:rFonts w:cs="Calibri"/>
+          <w:color w:val="B55374" w:themeColor="accent4" w:themeShade="BF"/>
+          <w:szCs w:val="23"/>
+        </w:rPr>
+      </w:pPr>
+      <w:r>
+        <w:rPr>
+          <w:rFonts w:cs="Calibri"/>
+          <w:color w:val="B55374" w:themeColor="accent4" w:themeShade="BF"/>
+          <w:szCs w:val="23"/>
+        </w:rPr>
+        <w:t xml:space="preserve">Write down information about the selected method. (1 mark) </w:t>
+      </w:r>
+    </w:p>
+    <w:p>
+      <w:pPr>
+        <w:autoSpaceDE w:val="0"/>
+        <w:autoSpaceDN w:val="0"/>
+        <w:adjustRightInd w:val="0"/>
+        <w:spacing w:before="0" w:after="0"/>
+        <w:rPr>
+          <w:rFonts w:cs="Calibri"/>
+          <w:color w:val="B55374" w:themeColor="accent4" w:themeShade="BF"/>
+          <w:szCs w:val="23"/>
+        </w:rPr>
+      </w:pPr>
+    </w:p>
+    <w:p>
+      <w:pPr>
+        <w:autoSpaceDE w:val="0"/>
+        <w:autoSpaceDN w:val="0"/>
+        <w:adjustRightInd w:val="0"/>
+        <w:spacing w:before="0" w:after="0"/>
+        <w:rPr>
+          <w:rFonts w:cs="Calibri"/>
+          <w:color w:val="B55374" w:themeColor="accent4" w:themeShade="BF"/>
+          <w:szCs w:val="23"/>
+        </w:rPr>
+      </w:pPr>
+      <w:r>
+        <w:rPr>
+          <w:rFonts w:cs="Calibri"/>
+          <w:color w:val="B55374" w:themeColor="accent4" w:themeShade="BF"/>
+          <w:szCs w:val="23"/>
+        </w:rPr>
+        <w:t xml:space="preserve">Use the selected method on your clusters. (1 mark) </w:t>
+      </w:r>
+    </w:p>
+    <w:p>
+      <w:pPr>
+        <w:autoSpaceDE w:val="0"/>
+        <w:autoSpaceDN w:val="0"/>
+        <w:adjustRightInd w:val="0"/>
+        <w:spacing w:before="0" w:after="0"/>
+        <w:rPr>
+          <w:rFonts w:cs="Calibri"/>
+          <w:color w:val="B55374" w:themeColor="accent4" w:themeShade="BF"/>
+          <w:szCs w:val="23"/>
+        </w:rPr>
+      </w:pPr>
+    </w:p>
+    <w:p>
+      <w:pPr>
+        <w:autoSpaceDE w:val="0"/>
+        <w:autoSpaceDN w:val="0"/>
+        <w:adjustRightInd w:val="0"/>
+        <w:spacing w:before="0" w:after="0"/>
+        <w:rPr>
+          <w:rFonts w:cs="Calibri"/>
+          <w:color w:val="B55374" w:themeColor="accent4" w:themeShade="BF"/>
+          <w:szCs w:val="23"/>
+        </w:rPr>
+      </w:pPr>
+      <w:r>
+        <w:rPr>
+          <w:rFonts w:cs="Calibri"/>
+          <w:color w:val="B55374" w:themeColor="accent4" w:themeShade="BF"/>
+          <w:szCs w:val="23"/>
+        </w:rPr>
+        <w:t xml:space="preserve">Perform the following: (3 marks) </w:t>
+      </w:r>
+    </w:p>
+    <w:p>
+      <w:pPr>
+        <w:pStyle w:val="ListParagraph"/>
+        <w:numPr>
+          <w:ilvl w:val="0"/>
+          <w:numId w:val="3"/>
+        </w:numPr>
+        <w:autoSpaceDE w:val="0"/>
+        <w:autoSpaceDN w:val="0"/>
+        <w:adjustRightInd w:val="0"/>
+        <w:spacing w:before="0" w:after="0"/>
+        <w:rPr>
+          <w:rFonts w:cs="Calibri"/>
+          <w:color w:val="B55374" w:themeColor="accent4" w:themeShade="BF"/>
+          <w:szCs w:val="23"/>
+        </w:rPr>
+      </w:pPr>
+      <w:r>
+        <w:rPr>
+          <w:rFonts w:cs="Calibri"/>
+          <w:color w:val="B55374" w:themeColor="accent4" w:themeShade="BF"/>
+          <w:szCs w:val="23"/>
+        </w:rPr>
+        <w:t xml:space="preserve">Try different parameters, metrics and initialisations, and compare the resulting clusters. </w:t>
+      </w:r>
+    </w:p>
+    <w:p>
+      <w:pPr>
+        <w:pStyle w:val="ListParagraph"/>
+        <w:numPr>
+          <w:ilvl w:val="0"/>
+          <w:numId w:val="3"/>
+        </w:numPr>
+        <w:autoSpaceDE w:val="0"/>
+        <w:autoSpaceDN w:val="0"/>
+        <w:adjustRightInd w:val="0"/>
+        <w:spacing w:before="0" w:after="0"/>
+        <w:rPr>
+          <w:rFonts w:cs="Calibri"/>
+          <w:color w:val="B55374" w:themeColor="accent4" w:themeShade="BF"/>
+          <w:szCs w:val="23"/>
+        </w:rPr>
+      </w:pPr>
+      <w:r>
+        <w:rPr>
+          <w:rFonts w:cs="Calibri"/>
+          <w:color w:val="B55374" w:themeColor="accent4" w:themeShade="BF"/>
+          <w:szCs w:val="23"/>
+        </w:rPr>
+        <w:t>For the optimal setup found, repeat the experiment using different training sets and data sets.</w:t>
+      </w:r>
+      <w:r>
+        <w:rPr>
+          <w:rFonts w:cs="Calibri"/>
+          <w:color w:val="B55374" w:themeColor="accent4" w:themeShade="BF"/>
+          <w:szCs w:val="23"/>
+        </w:rPr>
+        <w:t xml:space="preserve"> </w:t>
+      </w:r>
+      <w:r>
+        <w:rPr>
+          <w:rFonts w:cs="Calibri"/>
+          <w:color w:val="B55374" w:themeColor="accent4" w:themeShade="BF"/>
+          <w:szCs w:val="23"/>
+        </w:rPr>
+        <w:t>Discuss how the clusters vary, both in location and shape as well as the other methods used in</w:t>
+      </w:r>
+      <w:r>
+        <w:rPr>
+          <w:rFonts w:cs="Calibri"/>
+          <w:color w:val="B55374" w:themeColor="accent4" w:themeShade="BF"/>
+          <w:szCs w:val="23"/>
+        </w:rPr>
+        <w:t xml:space="preserve"> </w:t>
+      </w:r>
+      <w:r>
+        <w:rPr>
+          <w:rFonts w:cs="Calibri"/>
+          <w:color w:val="B55374" w:themeColor="accent4" w:themeShade="BF"/>
+          <w:szCs w:val="23"/>
+        </w:rPr>
+        <w:t xml:space="preserve">evaluating clusters (sensitivity, specificity, accuracy and the method chosen). </w:t>
       </w:r>
     </w:p>
     <w:p/>
@@ -2805,6 +3948,100 @@
     <w:p/>
     <w:p/>
     <w:p/>
+    <w:p/>
+    <w:p/>
+    <w:p/>
+    <w:p/>
+    <w:p/>
+    <w:p/>
+    <w:p>
+      <w:pPr>
+        <w:pStyle w:val="Heading1"/>
+        <w:jc w:val="center"/>
+      </w:pPr>
+      <w:r>
+        <w:t>part 2</w:t>
+      </w:r>
+    </w:p>
+    <w:p>
+      <w:pPr>
+        <w:pStyle w:val="Heading2"/>
+      </w:pPr>
+      <w:r>
+        <w:t>Section 1</w:t>
+      </w:r>
+    </w:p>
+    <w:p>
+      <w:pPr>
+        <w:pStyle w:val="Heading3"/>
+      </w:pPr>
+      <w:r>
+        <w:t>Task 1</w:t>
+      </w:r>
+    </w:p>
+    <w:p/>
+    <w:p>
+      <w:pPr>
+        <w:pStyle w:val="Heading3"/>
+      </w:pPr>
+      <w:r>
+        <w:t>Task 2</w:t>
+      </w:r>
+    </w:p>
+    <w:p/>
+    <w:p>
+      <w:pPr>
+        <w:pStyle w:val="Heading3"/>
+      </w:pPr>
+      <w:r>
+        <w:t>Task 3</w:t>
+      </w:r>
+    </w:p>
+    <w:p/>
+    <w:p>
+      <w:pPr>
+        <w:pStyle w:val="Heading2"/>
+      </w:pPr>
+      <w:r>
+        <w:lastRenderedPageBreak/>
+        <w:t>Section 2</w:t>
+      </w:r>
+    </w:p>
+    <w:p>
+      <w:pPr>
+        <w:pStyle w:val="Heading3"/>
+      </w:pPr>
+      <w:r>
+        <w:t>Task 1</w:t>
+      </w:r>
+    </w:p>
+    <w:p/>
+    <w:p>
+      <w:pPr>
+        <w:pStyle w:val="Heading3"/>
+      </w:pPr>
+      <w:r>
+        <w:t>Task 2</w:t>
+      </w:r>
+    </w:p>
+    <w:p/>
+    <w:p/>
+    <w:p/>
+    <w:p/>
+    <w:p/>
+    <w:p/>
+    <w:p/>
+    <w:p/>
+    <w:p/>
+    <w:p/>
+    <w:p/>
+    <w:p/>
+    <w:p/>
+    <w:p/>
+    <w:p/>
+    <w:p/>
+    <w:p/>
+    <w:p/>
     <w:p>
       <w:pPr>
         <w:pStyle w:val="Heading1"/>
@@ -2862,7 +4099,6 @@
         <w:docPartUnique/>
       </w:docPartObj>
     </w:sdtPr>
-    <w:sdtEndPr/>
     <w:sdtContent>
       <w:p>
         <w:pPr>
@@ -2935,9 +4171,235 @@
 <file path=word/numbering.xml><?xml version="1.0" encoding="utf-8"?>
 <w:numbering xmlns:wpc="http://schemas.microsoft.com/office/word/2010/wordprocessingCanvas" xmlns:cx="http://schemas.microsoft.com/office/drawing/2014/chartex" xmlns:cx1="http://schemas.microsoft.com/office/drawing/2015/9/8/chartex" xmlns:cx2="http://schemas.microsoft.com/office/drawing/2015/10/21/chartex" xmlns:cx3="http://schemas.microsoft.com/office/drawing/2016/5/9/chartex" xmlns:cx4="http://schemas.microsoft.com/office/drawing/2016/5/10/chartex" xmlns:cx5="http://schemas.microsoft.com/office/drawing/2016/5/11/chartex" xmlns:cx6="http://schemas.microsoft.com/office/drawing/2016/5/12/chartex" xmlns:cx7="http://schemas.microsoft.com/office/drawing/2016/5/13/chartex" xmlns:cx8="http://schemas.microsoft.com/office/drawing/2016/5/14/chartex" xmlns:mc="http://schemas.openxmlformats.org/markup-compatibility/2006" xmlns:aink="http://schemas.microsoft.com/office/drawing/2016/ink" xmlns:am3d="http://schemas.microsoft.com/office/drawing/2017/model3d" xmlns:o="urn:schemas-microsoft-com:office:office" xmlns:r="http://schemas.openxmlformats.org/officeDocument/2006/relationships" xmlns:m="http://schemas.openxmlformats.org/officeDocument/2006/math" xmlns:v="urn:schemas-microsoft-com:vml" xmlns:wp14="http://schemas.microsoft.com/office/word/2010/wordprocessingDrawing" xmlns:wp="http://schemas.openxmlformats.org/drawingml/2006/wordprocessingDrawing" xmlns:w10="urn:schemas-microsoft-com:office:word" xmlns:w="http://schemas.openxmlformats.org/wordprocessingml/2006/main" xmlns:w14="http://schemas.microsoft.com/office/word/2010/wordml" xmlns:w15="http://schemas.microsoft.com/office/word/2012/wordml" xmlns:w16cid="http://schemas.microsoft.com/office/word/2016/wordml/cid" xmlns:w16se="http://schemas.microsoft.com/office/word/2015/wordml/symex" xmlns:wpg="http://schemas.microsoft.com/office/word/2010/wordprocessingGroup" xmlns:wpi="http://schemas.microsoft.com/office/word/2010/wordprocessingInk" xmlns:wne="http://schemas.microsoft.com/office/word/2006/wordml" xmlns:wps="http://schemas.microsoft.com/office/word/2010/wordprocessingShape" mc:Ignorable="w14 w15 w16se w16cid wp14">
   <w:abstractNum w:abstractNumId="0" w15:restartNumberingAfterBreak="0">
-    <w:nsid w:val="64456F0F"/>
+    <w:nsid w:val="39F36C97"/>
     <w:multiLevelType w:val="multilevel"/>
-    <w:tmpl w:val="A566DC1C"/>
+    <w:tmpl w:val="4A0ACD8A"/>
+    <w:lvl w:ilvl="0">
+      <w:start w:val="1"/>
+      <w:numFmt w:val="decimal"/>
+      <w:lvlText w:val="%1."/>
+      <w:lvlJc w:val="left"/>
+      <w:pPr>
+        <w:tabs>
+          <w:tab w:val="num" w:pos="720"/>
+        </w:tabs>
+        <w:ind w:left="720" w:hanging="360"/>
+      </w:pPr>
+    </w:lvl>
+    <w:lvl w:ilvl="1" w:tentative="1">
+      <w:start w:val="1"/>
+      <w:numFmt w:val="decimal"/>
+      <w:lvlText w:val="%2."/>
+      <w:lvlJc w:val="left"/>
+      <w:pPr>
+        <w:tabs>
+          <w:tab w:val="num" w:pos="1440"/>
+        </w:tabs>
+        <w:ind w:left="1440" w:hanging="360"/>
+      </w:pPr>
+    </w:lvl>
+    <w:lvl w:ilvl="2" w:tentative="1">
+      <w:start w:val="1"/>
+      <w:numFmt w:val="decimal"/>
+      <w:lvlText w:val="%3."/>
+      <w:lvlJc w:val="left"/>
+      <w:pPr>
+        <w:tabs>
+          <w:tab w:val="num" w:pos="2160"/>
+        </w:tabs>
+        <w:ind w:left="2160" w:hanging="360"/>
+      </w:pPr>
+    </w:lvl>
+    <w:lvl w:ilvl="3" w:tentative="1">
+      <w:start w:val="1"/>
+      <w:numFmt w:val="decimal"/>
+      <w:lvlText w:val="%4."/>
+      <w:lvlJc w:val="left"/>
+      <w:pPr>
+        <w:tabs>
+          <w:tab w:val="num" w:pos="2880"/>
+        </w:tabs>
+        <w:ind w:left="2880" w:hanging="360"/>
+      </w:pPr>
+    </w:lvl>
+    <w:lvl w:ilvl="4" w:tentative="1">
+      <w:start w:val="1"/>
+      <w:numFmt w:val="decimal"/>
+      <w:lvlText w:val="%5."/>
+      <w:lvlJc w:val="left"/>
+      <w:pPr>
+        <w:tabs>
+          <w:tab w:val="num" w:pos="3600"/>
+        </w:tabs>
+        <w:ind w:left="3600" w:hanging="360"/>
+      </w:pPr>
+    </w:lvl>
+    <w:lvl w:ilvl="5" w:tentative="1">
+      <w:start w:val="1"/>
+      <w:numFmt w:val="decimal"/>
+      <w:lvlText w:val="%6."/>
+      <w:lvlJc w:val="left"/>
+      <w:pPr>
+        <w:tabs>
+          <w:tab w:val="num" w:pos="4320"/>
+        </w:tabs>
+        <w:ind w:left="4320" w:hanging="360"/>
+      </w:pPr>
+    </w:lvl>
+    <w:lvl w:ilvl="6" w:tentative="1">
+      <w:start w:val="1"/>
+      <w:numFmt w:val="decimal"/>
+      <w:lvlText w:val="%7."/>
+      <w:lvlJc w:val="left"/>
+      <w:pPr>
+        <w:tabs>
+          <w:tab w:val="num" w:pos="5040"/>
+        </w:tabs>
+        <w:ind w:left="5040" w:hanging="360"/>
+      </w:pPr>
+    </w:lvl>
+    <w:lvl w:ilvl="7" w:tentative="1">
+      <w:start w:val="1"/>
+      <w:numFmt w:val="decimal"/>
+      <w:lvlText w:val="%8."/>
+      <w:lvlJc w:val="left"/>
+      <w:pPr>
+        <w:tabs>
+          <w:tab w:val="num" w:pos="5760"/>
+        </w:tabs>
+        <w:ind w:left="5760" w:hanging="360"/>
+      </w:pPr>
+    </w:lvl>
+    <w:lvl w:ilvl="8" w:tentative="1">
+      <w:start w:val="1"/>
+      <w:numFmt w:val="decimal"/>
+      <w:lvlText w:val="%9."/>
+      <w:lvlJc w:val="left"/>
+      <w:pPr>
+        <w:tabs>
+          <w:tab w:val="num" w:pos="6480"/>
+        </w:tabs>
+        <w:ind w:left="6480" w:hanging="360"/>
+      </w:pPr>
+    </w:lvl>
+  </w:abstractNum>
+  <w:abstractNum w:abstractNumId="1" w15:restartNumberingAfterBreak="0">
+    <w:nsid w:val="402E62FB"/>
+    <w:multiLevelType w:val="multilevel"/>
+    <w:tmpl w:val="FB966BEC"/>
+    <w:lvl w:ilvl="0">
+      <w:start w:val="1"/>
+      <w:numFmt w:val="decimal"/>
+      <w:lvlText w:val="%1."/>
+      <w:lvlJc w:val="left"/>
+      <w:pPr>
+        <w:tabs>
+          <w:tab w:val="num" w:pos="720"/>
+        </w:tabs>
+        <w:ind w:left="720" w:hanging="360"/>
+      </w:pPr>
+    </w:lvl>
+    <w:lvl w:ilvl="1" w:tentative="1">
+      <w:start w:val="1"/>
+      <w:numFmt w:val="decimal"/>
+      <w:lvlText w:val="%2."/>
+      <w:lvlJc w:val="left"/>
+      <w:pPr>
+        <w:tabs>
+          <w:tab w:val="num" w:pos="1440"/>
+        </w:tabs>
+        <w:ind w:left="1440" w:hanging="360"/>
+      </w:pPr>
+    </w:lvl>
+    <w:lvl w:ilvl="2" w:tentative="1">
+      <w:start w:val="1"/>
+      <w:numFmt w:val="decimal"/>
+      <w:lvlText w:val="%3."/>
+      <w:lvlJc w:val="left"/>
+      <w:pPr>
+        <w:tabs>
+          <w:tab w:val="num" w:pos="2160"/>
+        </w:tabs>
+        <w:ind w:left="2160" w:hanging="360"/>
+      </w:pPr>
+    </w:lvl>
+    <w:lvl w:ilvl="3" w:tentative="1">
+      <w:start w:val="1"/>
+      <w:numFmt w:val="decimal"/>
+      <w:lvlText w:val="%4."/>
+      <w:lvlJc w:val="left"/>
+      <w:pPr>
+        <w:tabs>
+          <w:tab w:val="num" w:pos="2880"/>
+        </w:tabs>
+        <w:ind w:left="2880" w:hanging="360"/>
+      </w:pPr>
+    </w:lvl>
+    <w:lvl w:ilvl="4" w:tentative="1">
+      <w:start w:val="1"/>
+      <w:numFmt w:val="decimal"/>
+      <w:lvlText w:val="%5."/>
+      <w:lvlJc w:val="left"/>
+      <w:pPr>
+        <w:tabs>
+          <w:tab w:val="num" w:pos="3600"/>
+        </w:tabs>
+        <w:ind w:left="3600" w:hanging="360"/>
+      </w:pPr>
+    </w:lvl>
+    <w:lvl w:ilvl="5" w:tentative="1">
+      <w:start w:val="1"/>
+      <w:numFmt w:val="decimal"/>
+      <w:lvlText w:val="%6."/>
+      <w:lvlJc w:val="left"/>
+      <w:pPr>
+        <w:tabs>
+          <w:tab w:val="num" w:pos="4320"/>
+        </w:tabs>
+        <w:ind w:left="4320" w:hanging="360"/>
+      </w:pPr>
+    </w:lvl>
+    <w:lvl w:ilvl="6" w:tentative="1">
+      <w:start w:val="1"/>
+      <w:numFmt w:val="decimal"/>
+      <w:lvlText w:val="%7."/>
+      <w:lvlJc w:val="left"/>
+      <w:pPr>
+        <w:tabs>
+          <w:tab w:val="num" w:pos="5040"/>
+        </w:tabs>
+        <w:ind w:left="5040" w:hanging="360"/>
+      </w:pPr>
+    </w:lvl>
+    <w:lvl w:ilvl="7" w:tentative="1">
+      <w:start w:val="1"/>
+      <w:numFmt w:val="decimal"/>
+      <w:lvlText w:val="%8."/>
+      <w:lvlJc w:val="left"/>
+      <w:pPr>
+        <w:tabs>
+          <w:tab w:val="num" w:pos="5760"/>
+        </w:tabs>
+        <w:ind w:left="5760" w:hanging="360"/>
+      </w:pPr>
+    </w:lvl>
+    <w:lvl w:ilvl="8" w:tentative="1">
+      <w:start w:val="1"/>
+      <w:numFmt w:val="decimal"/>
+      <w:lvlText w:val="%9."/>
+      <w:lvlJc w:val="left"/>
+      <w:pPr>
+        <w:tabs>
+          <w:tab w:val="num" w:pos="6480"/>
+        </w:tabs>
+        <w:ind w:left="6480" w:hanging="360"/>
+      </w:pPr>
+    </w:lvl>
+  </w:abstractNum>
+  <w:abstractNum w:abstractNumId="2" w15:restartNumberingAfterBreak="0">
+    <w:nsid w:val="4AA863CA"/>
+    <w:multiLevelType w:val="multilevel"/>
+    <w:tmpl w:val="2996B052"/>
     <w:lvl w:ilvl="0">
       <w:start w:val="1"/>
       <w:numFmt w:val="bullet"/>
@@ -3083,7 +4545,156 @@
       </w:rPr>
     </w:lvl>
   </w:abstractNum>
-  <w:abstractNum w:abstractNumId="1" w15:restartNumberingAfterBreak="0">
+  <w:abstractNum w:abstractNumId="3" w15:restartNumberingAfterBreak="0">
+    <w:nsid w:val="64456F0F"/>
+    <w:multiLevelType w:val="multilevel"/>
+    <w:tmpl w:val="A566DC1C"/>
+    <w:lvl w:ilvl="0">
+      <w:start w:val="1"/>
+      <w:numFmt w:val="bullet"/>
+      <w:lvlText w:val=""/>
+      <w:lvlJc w:val="left"/>
+      <w:pPr>
+        <w:tabs>
+          <w:tab w:val="num" w:pos="720"/>
+        </w:tabs>
+        <w:ind w:left="720" w:hanging="360"/>
+      </w:pPr>
+      <w:rPr>
+        <w:rFonts w:ascii="Symbol" w:hAnsi="Symbol" w:hint="default"/>
+        <w:sz w:val="20"/>
+      </w:rPr>
+    </w:lvl>
+    <w:lvl w:ilvl="1" w:tentative="1">
+      <w:start w:val="1"/>
+      <w:numFmt w:val="bullet"/>
+      <w:lvlText w:val="o"/>
+      <w:lvlJc w:val="left"/>
+      <w:pPr>
+        <w:tabs>
+          <w:tab w:val="num" w:pos="1440"/>
+        </w:tabs>
+        <w:ind w:left="1440" w:hanging="360"/>
+      </w:pPr>
+      <w:rPr>
+        <w:rFonts w:ascii="Courier New" w:hAnsi="Courier New" w:hint="default"/>
+        <w:sz w:val="20"/>
+      </w:rPr>
+    </w:lvl>
+    <w:lvl w:ilvl="2" w:tentative="1">
+      <w:start w:val="1"/>
+      <w:numFmt w:val="bullet"/>
+      <w:lvlText w:val=""/>
+      <w:lvlJc w:val="left"/>
+      <w:pPr>
+        <w:tabs>
+          <w:tab w:val="num" w:pos="2160"/>
+        </w:tabs>
+        <w:ind w:left="2160" w:hanging="360"/>
+      </w:pPr>
+      <w:rPr>
+        <w:rFonts w:ascii="Wingdings" w:hAnsi="Wingdings" w:hint="default"/>
+        <w:sz w:val="20"/>
+      </w:rPr>
+    </w:lvl>
+    <w:lvl w:ilvl="3" w:tentative="1">
+      <w:start w:val="1"/>
+      <w:numFmt w:val="bullet"/>
+      <w:lvlText w:val=""/>
+      <w:lvlJc w:val="left"/>
+      <w:pPr>
+        <w:tabs>
+          <w:tab w:val="num" w:pos="2880"/>
+        </w:tabs>
+        <w:ind w:left="2880" w:hanging="360"/>
+      </w:pPr>
+      <w:rPr>
+        <w:rFonts w:ascii="Wingdings" w:hAnsi="Wingdings" w:hint="default"/>
+        <w:sz w:val="20"/>
+      </w:rPr>
+    </w:lvl>
+    <w:lvl w:ilvl="4" w:tentative="1">
+      <w:start w:val="1"/>
+      <w:numFmt w:val="bullet"/>
+      <w:lvlText w:val=""/>
+      <w:lvlJc w:val="left"/>
+      <w:pPr>
+        <w:tabs>
+          <w:tab w:val="num" w:pos="3600"/>
+        </w:tabs>
+        <w:ind w:left="3600" w:hanging="360"/>
+      </w:pPr>
+      <w:rPr>
+        <w:rFonts w:ascii="Wingdings" w:hAnsi="Wingdings" w:hint="default"/>
+        <w:sz w:val="20"/>
+      </w:rPr>
+    </w:lvl>
+    <w:lvl w:ilvl="5" w:tentative="1">
+      <w:start w:val="1"/>
+      <w:numFmt w:val="bullet"/>
+      <w:lvlText w:val=""/>
+      <w:lvlJc w:val="left"/>
+      <w:pPr>
+        <w:tabs>
+          <w:tab w:val="num" w:pos="4320"/>
+        </w:tabs>
+        <w:ind w:left="4320" w:hanging="360"/>
+      </w:pPr>
+      <w:rPr>
+        <w:rFonts w:ascii="Wingdings" w:hAnsi="Wingdings" w:hint="default"/>
+        <w:sz w:val="20"/>
+      </w:rPr>
+    </w:lvl>
+    <w:lvl w:ilvl="6" w:tentative="1">
+      <w:start w:val="1"/>
+      <w:numFmt w:val="bullet"/>
+      <w:lvlText w:val=""/>
+      <w:lvlJc w:val="left"/>
+      <w:pPr>
+        <w:tabs>
+          <w:tab w:val="num" w:pos="5040"/>
+        </w:tabs>
+        <w:ind w:left="5040" w:hanging="360"/>
+      </w:pPr>
+      <w:rPr>
+        <w:rFonts w:ascii="Wingdings" w:hAnsi="Wingdings" w:hint="default"/>
+        <w:sz w:val="20"/>
+      </w:rPr>
+    </w:lvl>
+    <w:lvl w:ilvl="7" w:tentative="1">
+      <w:start w:val="1"/>
+      <w:numFmt w:val="bullet"/>
+      <w:lvlText w:val=""/>
+      <w:lvlJc w:val="left"/>
+      <w:pPr>
+        <w:tabs>
+          <w:tab w:val="num" w:pos="5760"/>
+        </w:tabs>
+        <w:ind w:left="5760" w:hanging="360"/>
+      </w:pPr>
+      <w:rPr>
+        <w:rFonts w:ascii="Wingdings" w:hAnsi="Wingdings" w:hint="default"/>
+        <w:sz w:val="20"/>
+      </w:rPr>
+    </w:lvl>
+    <w:lvl w:ilvl="8" w:tentative="1">
+      <w:start w:val="1"/>
+      <w:numFmt w:val="bullet"/>
+      <w:lvlText w:val=""/>
+      <w:lvlJc w:val="left"/>
+      <w:pPr>
+        <w:tabs>
+          <w:tab w:val="num" w:pos="6480"/>
+        </w:tabs>
+        <w:ind w:left="6480" w:hanging="360"/>
+      </w:pPr>
+      <w:rPr>
+        <w:rFonts w:ascii="Wingdings" w:hAnsi="Wingdings" w:hint="default"/>
+        <w:sz w:val="20"/>
+      </w:rPr>
+    </w:lvl>
+  </w:abstractNum>
+  <w:abstractNum w:abstractNumId="4" w15:restartNumberingAfterBreak="0">
     <w:nsid w:val="788426E5"/>
     <w:multiLevelType w:val="hybridMultilevel"/>
     <w:tmpl w:val="45AA148C"/>
@@ -3172,7 +4783,7 @@
       </w:pPr>
     </w:lvl>
   </w:abstractNum>
-  <w:abstractNum w:abstractNumId="2" w15:restartNumberingAfterBreak="0">
+  <w:abstractNum w:abstractNumId="5" w15:restartNumberingAfterBreak="0">
     <w:nsid w:val="7CB73B85"/>
     <w:multiLevelType w:val="hybridMultilevel"/>
     <w:tmpl w:val="6CF462B6"/>
@@ -3286,12 +4897,21 @@
     </w:lvl>
   </w:abstractNum>
   <w:num w:numId="1">
+    <w:abstractNumId w:val="4"/>
+  </w:num>
+  <w:num w:numId="2">
+    <w:abstractNumId w:val="3"/>
+  </w:num>
+  <w:num w:numId="3">
+    <w:abstractNumId w:val="5"/>
+  </w:num>
+  <w:num w:numId="4">
     <w:abstractNumId w:val="1"/>
   </w:num>
-  <w:num w:numId="2">
+  <w:num w:numId="5">
     <w:abstractNumId w:val="0"/>
   </w:num>
-  <w:num w:numId="3">
+  <w:num w:numId="6">
     <w:abstractNumId w:val="2"/>
   </w:num>
 </w:numbering>

</xml_diff>

<commit_message>
Section 1 Task 3
</commit_message>
<xml_diff>
--- a/A02.docx
+++ b/A02.docx
@@ -142,7 +142,7 @@
           <w:noProof/>
         </w:rPr>
         <w:drawing>
-          <wp:anchor distT="0" distB="0" distL="114300" distR="114300" simplePos="0" relativeHeight="251663360" behindDoc="0" locked="0" layoutInCell="1" allowOverlap="1" wp14:anchorId="4B420784" wp14:editId="399790EE">
+          <wp:anchor distT="0" distB="0" distL="114300" distR="114300" simplePos="0" relativeHeight="251662336" behindDoc="0" locked="0" layoutInCell="1" allowOverlap="1" wp14:anchorId="4B420784" wp14:editId="7B640DE8">
             <wp:simplePos x="0" y="0"/>
             <wp:positionH relativeFrom="column">
               <wp:posOffset>274320</wp:posOffset>
@@ -233,7 +233,7 @@
           <w:noProof/>
         </w:rPr>
         <w:drawing>
-          <wp:anchor distT="0" distB="0" distL="114300" distR="114300" simplePos="0" relativeHeight="251660288" behindDoc="0" locked="0" layoutInCell="1" allowOverlap="1" wp14:anchorId="79A9951B" wp14:editId="0C5A007D">
+          <wp:anchor distT="0" distB="0" distL="114300" distR="114300" simplePos="0" relativeHeight="251659264" behindDoc="0" locked="0" layoutInCell="1" allowOverlap="1" wp14:anchorId="79A9951B" wp14:editId="48767C22">
             <wp:simplePos x="0" y="0"/>
             <wp:positionH relativeFrom="column">
               <wp:posOffset>293370</wp:posOffset>
@@ -335,7 +335,7 @@
           <w:noProof/>
         </w:rPr>
         <w:drawing>
-          <wp:anchor distT="0" distB="0" distL="114300" distR="114300" simplePos="0" relativeHeight="251658240" behindDoc="0" locked="0" layoutInCell="1" allowOverlap="1" wp14:anchorId="49C1E44D" wp14:editId="7DA40B3B">
+          <wp:anchor distT="0" distB="0" distL="114300" distR="114300" simplePos="0" relativeHeight="251657216" behindDoc="0" locked="0" layoutInCell="1" allowOverlap="1" wp14:anchorId="49C1E44D" wp14:editId="04851220">
             <wp:simplePos x="0" y="0"/>
             <wp:positionH relativeFrom="column">
               <wp:posOffset>388620</wp:posOffset>
@@ -944,7 +944,7 @@
           <w:noProof/>
         </w:rPr>
         <w:drawing>
-          <wp:anchor distT="0" distB="0" distL="114300" distR="114300" simplePos="0" relativeHeight="251662336" behindDoc="0" locked="0" layoutInCell="1" allowOverlap="1" wp14:anchorId="1F4DFC2C" wp14:editId="1D7A0E01">
+          <wp:anchor distT="0" distB="0" distL="114300" distR="114300" simplePos="0" relativeHeight="251661312" behindDoc="0" locked="0" layoutInCell="1" allowOverlap="1" wp14:anchorId="1F4DFC2C" wp14:editId="00150D13">
             <wp:simplePos x="0" y="0"/>
             <wp:positionH relativeFrom="column">
               <wp:posOffset>293370</wp:posOffset>
@@ -1043,7 +1043,7 @@
           <w:noProof/>
         </w:rPr>
         <w:drawing>
-          <wp:anchor distT="0" distB="0" distL="114300" distR="114300" simplePos="0" relativeHeight="251661312" behindDoc="0" locked="0" layoutInCell="1" allowOverlap="1" wp14:anchorId="39260A44" wp14:editId="31B6FB19">
+          <wp:anchor distT="0" distB="0" distL="114300" distR="114300" simplePos="0" relativeHeight="251660288" behindDoc="0" locked="0" layoutInCell="1" allowOverlap="1" wp14:anchorId="39260A44" wp14:editId="42A35543">
             <wp:simplePos x="0" y="0"/>
             <wp:positionH relativeFrom="column">
               <wp:posOffset>293370</wp:posOffset>
@@ -1457,7 +1457,7 @@
           <w:noProof/>
         </w:rPr>
         <w:drawing>
-          <wp:anchor distT="0" distB="0" distL="114300" distR="114300" simplePos="0" relativeHeight="251664384" behindDoc="0" locked="0" layoutInCell="1" allowOverlap="1" wp14:anchorId="4C70DAEE" wp14:editId="3C373CB9">
+          <wp:anchor distT="0" distB="0" distL="114300" distR="114300" simplePos="0" relativeHeight="251663360" behindDoc="0" locked="0" layoutInCell="1" allowOverlap="1" wp14:anchorId="4C70DAEE" wp14:editId="0F0AD07F">
             <wp:simplePos x="0" y="0"/>
             <wp:positionH relativeFrom="column">
               <wp:posOffset>255905</wp:posOffset>
@@ -1663,7 +1663,23 @@
           <w:sz w:val="20"/>
           <w:szCs w:val="20"/>
         </w:rPr>
-        <w:t xml:space="preserve"> one as at explains the data the most from all 7 principal components. </w:t>
+        <w:t xml:space="preserve"> one as </w:t>
+      </w:r>
+      <w:r>
+        <w:rPr>
+          <w:rFonts w:asciiTheme="minorHAnsi" w:hAnsiTheme="minorHAnsi"/>
+          <w:sz w:val="20"/>
+          <w:szCs w:val="20"/>
+        </w:rPr>
+        <w:t>it</w:t>
+      </w:r>
+      <w:r>
+        <w:rPr>
+          <w:rFonts w:asciiTheme="minorHAnsi" w:hAnsiTheme="minorHAnsi"/>
+          <w:sz w:val="20"/>
+          <w:szCs w:val="20"/>
+        </w:rPr>
+        <w:t xml:space="preserve"> explains the data the most from all 7 principal components. </w:t>
       </w:r>
     </w:p>
     <w:p>
@@ -1692,7 +1708,7 @@
           <w:noProof/>
         </w:rPr>
         <w:drawing>
-          <wp:anchor distT="0" distB="0" distL="114300" distR="114300" simplePos="0" relativeHeight="251665408" behindDoc="0" locked="0" layoutInCell="1" allowOverlap="1" wp14:anchorId="62D5B942" wp14:editId="59530BB9">
+          <wp:anchor distT="0" distB="0" distL="114300" distR="114300" simplePos="0" relativeHeight="251664384" behindDoc="0" locked="0" layoutInCell="1" allowOverlap="1" wp14:anchorId="62D5B942" wp14:editId="2CED617E">
             <wp:simplePos x="0" y="0"/>
             <wp:positionH relativeFrom="column">
               <wp:posOffset>255270</wp:posOffset>
@@ -2400,69 +2416,6 @@
     </w:p>
     <w:p>
       <w:pPr>
-        <w:spacing w:before="0" w:after="0"/>
-        <w:rPr>
-          <w:sz w:val="16"/>
-        </w:rPr>
-      </w:pPr>
-      <w:r>
-        <w:t xml:space="preserve"> </w:t>
-      </w:r>
-    </w:p>
-    <w:p>
-      <w:pPr>
-        <w:autoSpaceDE w:val="0"/>
-        <w:autoSpaceDN w:val="0"/>
-        <w:adjustRightInd w:val="0"/>
-        <w:spacing w:before="0" w:after="0"/>
-        <w:rPr>
-          <w:rFonts w:cs="Calibri"/>
-          <w:color w:val="B55374" w:themeColor="accent4" w:themeShade="BF"/>
-          <w:szCs w:val="23"/>
-        </w:rPr>
-      </w:pPr>
-      <w:r>
-        <w:rPr>
-          <w:rFonts w:cs="Calibri"/>
-          <w:color w:val="B55374" w:themeColor="accent4" w:themeShade="BF"/>
-          <w:szCs w:val="23"/>
-        </w:rPr>
-        <w:t xml:space="preserve">Discuss and describe how you will initialise the algorithm. Give justification of your initialisation method. (1 marks) </w:t>
-      </w:r>
-    </w:p>
-    <w:p>
-      <w:pPr>
-        <w:autoSpaceDE w:val="0"/>
-        <w:autoSpaceDN w:val="0"/>
-        <w:adjustRightInd w:val="0"/>
-        <w:spacing w:before="0" w:after="0"/>
-        <w:rPr>
-          <w:rFonts w:cs="Calibri"/>
-          <w:color w:val="B55374" w:themeColor="accent4" w:themeShade="BF"/>
-          <w:szCs w:val="23"/>
-        </w:rPr>
-      </w:pPr>
-    </w:p>
-    <w:p>
-      <w:pPr>
-        <w:spacing w:before="0" w:after="0"/>
-        <w:rPr>
-          <w:rFonts w:cs="Calibri"/>
-          <w:color w:val="B55374" w:themeColor="accent4" w:themeShade="BF"/>
-          <w:szCs w:val="23"/>
-        </w:rPr>
-      </w:pPr>
-      <w:r>
-        <w:rPr>
-          <w:rFonts w:cs="Calibri"/>
-          <w:color w:val="B55374" w:themeColor="accent4" w:themeShade="BF"/>
-          <w:szCs w:val="23"/>
-        </w:rPr>
-        <w:t>Discuss the metric that you will be using for the analysis. Give justification of the metric used. (1 marks)</w:t>
-      </w:r>
-    </w:p>
-    <w:p>
-      <w:pPr>
         <w:autoSpaceDE w:val="0"/>
         <w:autoSpaceDN w:val="0"/>
         <w:adjustRightInd w:val="0"/>
@@ -2505,16 +2458,7 @@
           <w:rFonts w:cs="Calibri"/>
           <w:szCs w:val="23"/>
         </w:rPr>
-        <w:t>led data (data without defined categories or groups). Th</w:t>
-      </w:r>
-      <w:bookmarkStart w:id="0" w:name="_GoBack"/>
-      <w:bookmarkEnd w:id="0"/>
-      <w:r>
-        <w:rPr>
-          <w:rFonts w:cs="Calibri"/>
-          <w:szCs w:val="23"/>
-        </w:rPr>
-        <w:t xml:space="preserve">e goal of </w:t>
+        <w:t xml:space="preserve">led data (data without defined categories or groups). The goal of </w:t>
       </w:r>
       <w:r>
         <w:rPr>
@@ -2652,14 +2596,7 @@
           <w:rFonts w:cs="Calibri"/>
           <w:szCs w:val="23"/>
         </w:rPr>
-        <w:t>randomly</w:t>
-      </w:r>
-      <w:r>
-        <w:rPr>
-          <w:rFonts w:cs="Calibri"/>
-          <w:szCs w:val="23"/>
-        </w:rPr>
-        <w:t xml:space="preserve"> </w:t>
+        <w:t xml:space="preserve">randomly </w:t>
       </w:r>
       <w:r>
         <w:rPr>
@@ -2970,21 +2907,12 @@
           <w:szCs w:val="23"/>
         </w:rPr>
       </w:pPr>
-      <w:proofErr w:type="spellStart"/>
       <w:r>
         <w:rPr>
           <w:rFonts w:ascii="Consolas" w:hAnsi="Consolas" w:cs="Calibri"/>
           <w:szCs w:val="23"/>
         </w:rPr>
-        <w:t>foreach</w:t>
-      </w:r>
-      <w:proofErr w:type="spellEnd"/>
-      <w:r>
-        <w:rPr>
-          <w:rFonts w:ascii="Consolas" w:hAnsi="Consolas" w:cs="Calibri"/>
-          <w:szCs w:val="23"/>
-        </w:rPr>
-        <w:t>(i</w:t>
+        <w:t>foreach(i</w:t>
       </w:r>
       <w:r>
         <w:rPr>
@@ -3191,7 +3119,7 @@
           <w:rFonts w:cs="Calibri"/>
           <w:szCs w:val="23"/>
         </w:rPr>
-        <w:t>K-means  algorithm works well when the data fits the cluster model</w:t>
+        <w:t>K-means algorithm works well when the data fits the cluster model</w:t>
       </w:r>
       <w:r>
         <w:rPr>
@@ -3329,22 +3257,15 @@
           <w:rFonts w:cs="Calibri"/>
           <w:szCs w:val="23"/>
         </w:rPr>
+        <w:t xml:space="preserve">To find the value of K, or the number of clusters in the data, the K-means clustering algorithm must be run for a range of K values and then the results are compare. A common used metrics to compare results of K is the mean distance between data points and their cluster centroid. Since increasing the number of clusters will always reduce the distance to data points, increasing K will hence decrease this metric, until zero is reached when K is the same as the number of data points. Thus, this metric cannot be used as the sole target. Instead, mean distance to the centroid as a function of K is plotted and the </w:t>
+      </w:r>
+      <w:r>
+        <w:rPr>
+          <w:rFonts w:cs="Calibri"/>
+          <w:szCs w:val="23"/>
+        </w:rPr>
         <w:lastRenderedPageBreak/>
-        <w:t xml:space="preserve">To find the value of K, or the number of clusters in the data, the K-means clustering algorithm must be run for a range of K values and then </w:t>
-      </w:r>
-      <w:r>
-        <w:rPr>
-          <w:rFonts w:cs="Calibri"/>
-          <w:szCs w:val="23"/>
-        </w:rPr>
-        <w:t>the results</w:t>
-      </w:r>
-      <w:r>
-        <w:rPr>
-          <w:rFonts w:cs="Calibri"/>
-          <w:szCs w:val="23"/>
-        </w:rPr>
-        <w:t xml:space="preserve"> are compare. A common used metrics to compare results of K is the mean distance between data points and their cluster centroid. Since increasing the number of clusters will always reduce the distance to data points, increasing K will hence decrease this metric, until zero is reached when K is the same as the number of data points. Thus, this metric cannot be used as the sole target. Instead, mean distance to the centroid as a function of K is plotted and the "elbow point," where the rate of decrease sharply shifts, can be used to roughly determine K. Other techniques for validating K include cross-validation, information criteria, the information theoretic jump method, the silhouette method, and the G-means algorithm.</w:t>
+        <w:t>"elbow point," where the rate of decrease sharply shifts, can be used to roughly determine K. Other techniques for validating K include cross-validation, information criteria, the information theoretic jump method, the silhouette method, and the G-means algorithm.</w:t>
       </w:r>
     </w:p>
     <w:p>
@@ -3377,8 +3298,439 @@
           <w:rFonts w:cs="Calibri"/>
           <w:szCs w:val="23"/>
         </w:rPr>
-        <w:t>Using R libraries the K-means algorithms can be initialised and used on any data set</w:t>
-      </w:r>
+        <w:t xml:space="preserve">The regular k-means algorithm will be used for the dataset. </w:t>
+      </w:r>
+      <w:r>
+        <w:rPr>
+          <w:rFonts w:cs="Calibri"/>
+          <w:szCs w:val="23"/>
+        </w:rPr>
+        <w:t xml:space="preserve">Using R </w:t>
+      </w:r>
+      <w:r>
+        <w:rPr>
+          <w:rFonts w:cs="Calibri"/>
+          <w:szCs w:val="23"/>
+        </w:rPr>
+        <w:t>libraries,</w:t>
+      </w:r>
+      <w:r>
+        <w:rPr>
+          <w:rFonts w:cs="Calibri"/>
+          <w:szCs w:val="23"/>
+        </w:rPr>
+        <w:t xml:space="preserve"> the K-means algorithms can be initialised and used on any data set</w:t>
+      </w:r>
+      <w:r>
+        <w:rPr>
+          <w:rFonts w:cs="Calibri"/>
+          <w:szCs w:val="23"/>
+        </w:rPr>
+        <w:t>. In R studio, we can import and scale the dataset and implement the k-means function on the data.</w:t>
+      </w:r>
+    </w:p>
+    <w:p>
+      <w:pPr>
+        <w:spacing w:before="0" w:after="0"/>
+        <w:rPr>
+          <w:sz w:val="16"/>
+        </w:rPr>
+      </w:pPr>
+    </w:p>
+    <w:p>
+      <w:pPr>
+        <w:pStyle w:val="Heading3"/>
+      </w:pPr>
+      <w:r>
+        <w:rPr>
+          <w:noProof/>
+        </w:rPr>
+        <w:drawing>
+          <wp:anchor distT="0" distB="0" distL="114300" distR="114300" simplePos="0" relativeHeight="251665408" behindDoc="0" locked="0" layoutInCell="1" allowOverlap="1" wp14:anchorId="3E40C025" wp14:editId="29C1F1F2">
+            <wp:simplePos x="0" y="0"/>
+            <wp:positionH relativeFrom="column">
+              <wp:posOffset>5715</wp:posOffset>
+            </wp:positionH>
+            <wp:positionV relativeFrom="paragraph">
+              <wp:posOffset>561340</wp:posOffset>
+            </wp:positionV>
+            <wp:extent cx="6358255" cy="1936750"/>
+            <wp:effectExtent l="19050" t="57150" r="99695" b="63500"/>
+            <wp:wrapSquare wrapText="bothSides"/>
+            <wp:docPr id="9" name="Picture 9"/>
+            <wp:cNvGraphicFramePr>
+              <a:graphicFrameLocks xmlns:a="http://schemas.openxmlformats.org/drawingml/2006/main" noChangeAspect="1"/>
+            </wp:cNvGraphicFramePr>
+            <a:graphic xmlns:a="http://schemas.openxmlformats.org/drawingml/2006/main">
+              <a:graphicData uri="http://schemas.openxmlformats.org/drawingml/2006/picture">
+                <pic:pic xmlns:pic="http://schemas.openxmlformats.org/drawingml/2006/picture">
+                  <pic:nvPicPr>
+                    <pic:cNvPr id="1" name=""/>
+                    <pic:cNvPicPr/>
+                  </pic:nvPicPr>
+                  <pic:blipFill>
+                    <a:blip r:embed="rId14">
+                      <a:extLst>
+                        <a:ext uri="{28A0092B-C50C-407E-A947-70E740481C1C}">
+                          <a14:useLocalDpi xmlns:a14="http://schemas.microsoft.com/office/drawing/2010/main" val="0"/>
+                        </a:ext>
+                      </a:extLst>
+                    </a:blip>
+                    <a:stretch>
+                      <a:fillRect/>
+                    </a:stretch>
+                  </pic:blipFill>
+                  <pic:spPr>
+                    <a:xfrm>
+                      <a:off x="0" y="0"/>
+                      <a:ext cx="6358255" cy="1936750"/>
+                    </a:xfrm>
+                    <a:prstGeom prst="rect">
+                      <a:avLst/>
+                    </a:prstGeom>
+                    <a:effectLst>
+                      <a:outerShdw blurRad="50800" dist="38100" algn="l" rotWithShape="0">
+                        <a:prstClr val="black">
+                          <a:alpha val="40000"/>
+                        </a:prstClr>
+                      </a:outerShdw>
+                    </a:effectLst>
+                  </pic:spPr>
+                </pic:pic>
+              </a:graphicData>
+            </a:graphic>
+            <wp14:sizeRelH relativeFrom="margin">
+              <wp14:pctWidth>0</wp14:pctWidth>
+            </wp14:sizeRelH>
+            <wp14:sizeRelV relativeFrom="margin">
+              <wp14:pctHeight>0</wp14:pctHeight>
+            </wp14:sizeRelV>
+          </wp:anchor>
+        </w:drawing>
+      </w:r>
+      <w:r>
+        <w:t>Task 3</w:t>
+      </w:r>
+    </w:p>
+    <w:p>
+      <w:pPr>
+        <w:spacing w:before="0" w:after="0"/>
+      </w:pPr>
+    </w:p>
+    <w:p>
+      <w:pPr>
+        <w:autoSpaceDE w:val="0"/>
+        <w:autoSpaceDN w:val="0"/>
+        <w:adjustRightInd w:val="0"/>
+        <w:spacing w:before="0" w:after="0"/>
+        <w:rPr>
+          <w:rFonts w:cs="Calibri"/>
+          <w:szCs w:val="23"/>
+        </w:rPr>
+      </w:pPr>
+      <w:r>
+        <w:rPr>
+          <w:rFonts w:cs="Calibri"/>
+          <w:noProof/>
+          <w:szCs w:val="23"/>
+        </w:rPr>
+        <mc:AlternateContent>
+          <mc:Choice Requires="wpg">
+            <w:drawing>
+              <wp:anchor distT="0" distB="0" distL="114300" distR="114300" simplePos="0" relativeHeight="251670528" behindDoc="0" locked="0" layoutInCell="1" allowOverlap="1" wp14:anchorId="1EA6362A" wp14:editId="332C6304">
+                <wp:simplePos x="0" y="0"/>
+                <wp:positionH relativeFrom="column">
+                  <wp:posOffset>26670</wp:posOffset>
+                </wp:positionH>
+                <wp:positionV relativeFrom="paragraph">
+                  <wp:posOffset>688975</wp:posOffset>
+                </wp:positionV>
+                <wp:extent cx="6300470" cy="3046730"/>
+                <wp:effectExtent l="0" t="0" r="24130" b="1270"/>
+                <wp:wrapSquare wrapText="bothSides"/>
+                <wp:docPr id="14" name="Group 14"/>
+                <wp:cNvGraphicFramePr/>
+                <a:graphic xmlns:a="http://schemas.openxmlformats.org/drawingml/2006/main">
+                  <a:graphicData uri="http://schemas.microsoft.com/office/word/2010/wordprocessingGroup">
+                    <wpg:wgp>
+                      <wpg:cNvGrpSpPr/>
+                      <wpg:grpSpPr>
+                        <a:xfrm>
+                          <a:off x="0" y="0"/>
+                          <a:ext cx="6300470" cy="3046730"/>
+                          <a:chOff x="0" y="0"/>
+                          <a:chExt cx="6300470" cy="3046730"/>
+                        </a:xfrm>
+                      </wpg:grpSpPr>
+                      <pic:pic xmlns:pic="http://schemas.openxmlformats.org/drawingml/2006/picture">
+                        <pic:nvPicPr>
+                          <pic:cNvPr id="10" name="Picture 10"/>
+                          <pic:cNvPicPr>
+                            <a:picLocks noChangeAspect="1"/>
+                          </pic:cNvPicPr>
+                        </pic:nvPicPr>
+                        <pic:blipFill rotWithShape="1">
+                          <a:blip r:embed="rId15">
+                            <a:extLst>
+                              <a:ext uri="{28A0092B-C50C-407E-A947-70E740481C1C}">
+                                <a14:useLocalDpi xmlns:a14="http://schemas.microsoft.com/office/drawing/2010/main" val="0"/>
+                              </a:ext>
+                            </a:extLst>
+                          </a:blip>
+                          <a:srcRect t="668"/>
+                          <a:stretch/>
+                        </pic:blipFill>
+                        <pic:spPr bwMode="auto">
+                          <a:xfrm>
+                            <a:off x="0" y="0"/>
+                            <a:ext cx="6300470" cy="3046730"/>
+                          </a:xfrm>
+                          <a:prstGeom prst="rect">
+                            <a:avLst/>
+                          </a:prstGeom>
+                          <a:ln>
+                            <a:noFill/>
+                          </a:ln>
+                          <a:extLst>
+                            <a:ext uri="{53640926-AAD7-44D8-BBD7-CCE9431645EC}">
+                              <a14:shadowObscured xmlns:a14="http://schemas.microsoft.com/office/drawing/2010/main"/>
+                            </a:ext>
+                          </a:extLst>
+                        </pic:spPr>
+                      </pic:pic>
+                      <wps:wsp>
+                        <wps:cNvPr id="11" name="Rectangle 11"/>
+                        <wps:cNvSpPr/>
+                        <wps:spPr>
+                          <a:xfrm>
+                            <a:off x="19050" y="304800"/>
+                            <a:ext cx="6281420" cy="685800"/>
+                          </a:xfrm>
+                          <a:prstGeom prst="rect">
+                            <a:avLst/>
+                          </a:prstGeom>
+                          <a:noFill/>
+                          <a:ln w="19050" cap="flat" cmpd="sng" algn="ctr">
+                            <a:solidFill>
+                              <a:schemeClr val="accent2"/>
+                            </a:solidFill>
+                            <a:prstDash val="solid"/>
+                            <a:round/>
+                            <a:headEnd type="none" w="med" len="med"/>
+                            <a:tailEnd type="none" w="med" len="med"/>
+                          </a:ln>
+                        </wps:spPr>
+                        <wps:style>
+                          <a:lnRef idx="0">
+                            <a:scrgbClr r="0" g="0" b="0"/>
+                          </a:lnRef>
+                          <a:fillRef idx="0">
+                            <a:scrgbClr r="0" g="0" b="0"/>
+                          </a:fillRef>
+                          <a:effectRef idx="0">
+                            <a:scrgbClr r="0" g="0" b="0"/>
+                          </a:effectRef>
+                          <a:fontRef idx="minor">
+                            <a:schemeClr val="accent2"/>
+                          </a:fontRef>
+                        </wps:style>
+                        <wps:bodyPr rot="0" spcFirstLastPara="0" vertOverflow="overflow" horzOverflow="overflow" vert="horz" wrap="square" lIns="91440" tIns="45720" rIns="91440" bIns="45720" numCol="1" spcCol="0" rtlCol="0" fromWordArt="0" anchor="ctr" anchorCtr="0" forceAA="0" compatLnSpc="1">
+                          <a:prstTxWarp prst="textNoShape">
+                            <a:avLst/>
+                          </a:prstTxWarp>
+                          <a:noAutofit/>
+                        </wps:bodyPr>
+                      </wps:wsp>
+                      <wps:wsp>
+                        <wps:cNvPr id="12" name="Rectangle 12"/>
+                        <wps:cNvSpPr/>
+                        <wps:spPr>
+                          <a:xfrm>
+                            <a:off x="19050" y="1038225"/>
+                            <a:ext cx="6281420" cy="866775"/>
+                          </a:xfrm>
+                          <a:prstGeom prst="rect">
+                            <a:avLst/>
+                          </a:prstGeom>
+                          <a:noFill/>
+                          <a:ln w="19050" cap="flat" cmpd="sng" algn="ctr">
+                            <a:solidFill>
+                              <a:schemeClr val="accent6">
+                                <a:lumMod val="75000"/>
+                              </a:schemeClr>
+                            </a:solidFill>
+                            <a:prstDash val="solid"/>
+                            <a:round/>
+                            <a:headEnd type="none" w="med" len="med"/>
+                            <a:tailEnd type="none" w="med" len="med"/>
+                          </a:ln>
+                        </wps:spPr>
+                        <wps:style>
+                          <a:lnRef idx="0">
+                            <a:scrgbClr r="0" g="0" b="0"/>
+                          </a:lnRef>
+                          <a:fillRef idx="0">
+                            <a:scrgbClr r="0" g="0" b="0"/>
+                          </a:fillRef>
+                          <a:effectRef idx="0">
+                            <a:scrgbClr r="0" g="0" b="0"/>
+                          </a:effectRef>
+                          <a:fontRef idx="minor">
+                            <a:schemeClr val="accent2"/>
+                          </a:fontRef>
+                        </wps:style>
+                        <wps:bodyPr rot="0" spcFirstLastPara="0" vertOverflow="overflow" horzOverflow="overflow" vert="horz" wrap="square" lIns="91440" tIns="45720" rIns="91440" bIns="45720" numCol="1" spcCol="0" rtlCol="0" fromWordArt="0" anchor="ctr" anchorCtr="0" forceAA="0" compatLnSpc="1">
+                          <a:prstTxWarp prst="textNoShape">
+                            <a:avLst/>
+                          </a:prstTxWarp>
+                          <a:noAutofit/>
+                        </wps:bodyPr>
+                      </wps:wsp>
+                    </wpg:wgp>
+                  </a:graphicData>
+                </a:graphic>
+              </wp:anchor>
+            </w:drawing>
+          </mc:Choice>
+          <mc:Fallback>
+            <w:pict>
+              <v:group w14:anchorId="26764CBA" id="Group 14" o:spid="_x0000_s1026" style="position:absolute;margin-left:2.1pt;margin-top:54.25pt;width:496.1pt;height:239.9pt;z-index:251670528" coordsize="63004,30467" o:gfxdata="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">
+                <v:shapetype id="_x0000_t75" coordsize="21600,21600" o:spt="75" o:preferrelative="t" path="m@4@5l@4@11@9@11@9@5xe" filled="f" stroked="f">
+                  <v:stroke joinstyle="miter"/>
+                  <v:formulas>
+                    <v:f eqn="if lineDrawn pixelLineWidth 0"/>
+                    <v:f eqn="sum @0 1 0"/>
+                    <v:f eqn="sum 0 0 @1"/>
+                    <v:f eqn="prod @2 1 2"/>
+                    <v:f eqn="prod @3 21600 pixelWidth"/>
+                    <v:f eqn="prod @3 21600 pixelHeight"/>
+                    <v:f eqn="sum @0 0 1"/>
+                    <v:f eqn="prod @6 1 2"/>
+                    <v:f eqn="prod @7 21600 pixelWidth"/>
+                    <v:f eqn="sum @8 21600 0"/>
+                    <v:f eqn="prod @7 21600 pixelHeight"/>
+                    <v:f eqn="sum @10 21600 0"/>
+                  </v:formulas>
+                  <v:path o:extrusionok="f" gradientshapeok="t" o:connecttype="rect"/>
+                  <o:lock v:ext="edit" aspectratio="t"/>
+                </v:shapetype>
+                <v:shape id="Picture 10" o:spid="_x0000_s1027" type="#_x0000_t75" style="position:absolute;width:63004;height:30467;visibility:visible;mso-wrap-style:square" o:gfxdata="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">
+                  <v:imagedata r:id="rId16" o:title="" croptop="438f"/>
+                </v:shape>
+                <v:rect id="Rectangle 11" o:spid="_x0000_s1028" style="position:absolute;left:190;top:3048;width:62814;height:6858;visibility:visible;mso-wrap-style:square;v-text-anchor:middle" o:gfxdata="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" filled="f" strokecolor="#f3a447 [3205]" strokeweight="1.5pt">
+                  <v:stroke joinstyle="round"/>
+                </v:rect>
+                <v:rect id="Rectangle 12" o:spid="_x0000_s1029" style="position:absolute;left:190;top:10382;width:62814;height:8668;visibility:visible;mso-wrap-style:square;v-text-anchor:middle" o:gfxdata="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" filled="f" strokecolor="#4e74a2 [2409]" strokeweight="1.5pt">
+                  <v:stroke joinstyle="round"/>
+                </v:rect>
+                <w10:wrap type="square"/>
+              </v:group>
+            </w:pict>
+          </mc:Fallback>
+        </mc:AlternateContent>
+      </w:r>
+      <w:r>
+        <w:rPr>
+          <w:rFonts w:cs="Calibri"/>
+          <w:szCs w:val="23"/>
+        </w:rPr>
+        <w:t>The screenshot above</w:t>
+      </w:r>
+      <w:r>
+        <w:rPr>
+          <w:rFonts w:cs="Calibri"/>
+          <w:szCs w:val="23"/>
+        </w:rPr>
+        <w:t xml:space="preserve"> shows the k-means implementation to the seeds data set.  Every step of the implementation is justified and described by comments. The following </w:t>
+      </w:r>
+      <w:r>
+        <w:rPr>
+          <w:rFonts w:cs="Calibri"/>
+          <w:szCs w:val="23"/>
+        </w:rPr>
+        <w:t>screenshot is the output of ‘kmeansResult’.</w:t>
+      </w:r>
+    </w:p>
+    <w:p>
+      <w:pPr>
+        <w:autoSpaceDE w:val="0"/>
+        <w:autoSpaceDN w:val="0"/>
+        <w:adjustRightInd w:val="0"/>
+        <w:spacing w:before="0" w:after="0"/>
+        <w:rPr>
+          <w:rFonts w:cs="Calibri"/>
+          <w:szCs w:val="23"/>
+        </w:rPr>
+      </w:pPr>
+    </w:p>
+    <w:p>
+      <w:pPr>
+        <w:autoSpaceDE w:val="0"/>
+        <w:autoSpaceDN w:val="0"/>
+        <w:adjustRightInd w:val="0"/>
+        <w:spacing w:before="0" w:after="0"/>
+        <w:rPr>
+          <w:rFonts w:cs="Calibri"/>
+          <w:szCs w:val="23"/>
+        </w:rPr>
+      </w:pPr>
+      <w:r>
+        <w:rPr>
+          <w:rFonts w:cs="Calibri"/>
+          <w:szCs w:val="23"/>
+        </w:rPr>
+        <w:t>These results where obtained using a set seed of 123 and with k = 3, the predefined number of clusters. The dataset has a total of 120 instances which got divided as follows: 72 in cluster 1, 77</w:t>
+      </w:r>
+      <w:r>
+        <w:rPr>
+          <w:rFonts w:cs="Calibri"/>
+          <w:szCs w:val="23"/>
+        </w:rPr>
+        <w:t xml:space="preserve"> in cluster 2 and 61 in cluster 3.</w:t>
+      </w:r>
+    </w:p>
+    <w:p>
+      <w:pPr>
+        <w:autoSpaceDE w:val="0"/>
+        <w:autoSpaceDN w:val="0"/>
+        <w:adjustRightInd w:val="0"/>
+        <w:spacing w:before="0" w:after="0"/>
+        <w:rPr>
+          <w:rFonts w:cs="Calibri"/>
+          <w:szCs w:val="23"/>
+        </w:rPr>
+      </w:pPr>
+    </w:p>
+    <w:p>
+      <w:pPr>
+        <w:autoSpaceDE w:val="0"/>
+        <w:autoSpaceDN w:val="0"/>
+        <w:adjustRightInd w:val="0"/>
+        <w:spacing w:before="0" w:after="0"/>
+        <w:rPr>
+          <w:rFonts w:cs="Calibri"/>
+          <w:szCs w:val="23"/>
+        </w:rPr>
+      </w:pPr>
+      <w:r>
+        <w:rPr>
+          <w:rFonts w:cs="Calibri"/>
+          <w:szCs w:val="23"/>
+        </w:rPr>
+        <w:t xml:space="preserve">The results also show the mean value for each attribute in each cluster, for instance, the mean area in cluster 1 if 14.65 while in cluster 2 it is 11.96 (the full results are found within the orange box). </w:t>
+      </w:r>
+    </w:p>
+    <w:p>
+      <w:pPr>
+        <w:autoSpaceDE w:val="0"/>
+        <w:autoSpaceDN w:val="0"/>
+        <w:adjustRightInd w:val="0"/>
+        <w:spacing w:before="0" w:after="0"/>
+        <w:rPr>
+          <w:rFonts w:cs="Calibri"/>
+          <w:szCs w:val="23"/>
+        </w:rPr>
+      </w:pPr>
     </w:p>
     <w:p>
       <w:pPr>
@@ -3392,21 +3744,35 @@
           <w:szCs w:val="23"/>
         </w:rPr>
       </w:pPr>
-    </w:p>
-    <w:p>
-      <w:pPr>
-        <w:spacing w:before="0" w:after="0"/>
-        <w:rPr>
-          <w:sz w:val="16"/>
-        </w:rPr>
-      </w:pPr>
-    </w:p>
-    <w:p>
-      <w:pPr>
-        <w:pStyle w:val="Heading3"/>
-      </w:pPr>
-      <w:r>
-        <w:t>Task 3</w:t>
+      <w:r>
+        <w:rPr>
+          <w:rFonts w:cs="Calibri"/>
+          <w:szCs w:val="23"/>
+        </w:rPr>
+        <w:lastRenderedPageBreak/>
+        <w:t xml:space="preserve">The next section (within the blue box) is a representation of all the observations where the first 16 instances belongs to the first cluster a the </w:t>
+      </w:r>
+      <w:r>
+        <w:rPr>
+          <w:rFonts w:cs="Calibri"/>
+          <w:szCs w:val="23"/>
+        </w:rPr>
+        <w:t>17</w:t>
+      </w:r>
+      <w:r>
+        <w:rPr>
+          <w:rFonts w:cs="Calibri"/>
+          <w:szCs w:val="23"/>
+          <w:vertAlign w:val="superscript"/>
+        </w:rPr>
+        <w:t>th</w:t>
+      </w:r>
+      <w:r>
+        <w:rPr>
+          <w:rFonts w:cs="Calibri"/>
+          <w:szCs w:val="23"/>
+        </w:rPr>
+        <w:t xml:space="preserve"> belongs to the second cluster. These may not be the actual results as this k-means algorithm is not always accurate. </w:t>
       </w:r>
     </w:p>
     <w:p>
@@ -3421,13 +3787,13 @@
           <w:szCs w:val="23"/>
         </w:rPr>
       </w:pPr>
-      <w:r>
-        <w:rPr>
-          <w:rFonts w:cs="Calibri"/>
-          <w:color w:val="B55374" w:themeColor="accent4" w:themeShade="BF"/>
-          <w:szCs w:val="23"/>
-        </w:rPr>
-        <w:t xml:space="preserve">Implement the chosen k-means variation. </w:t>
+    </w:p>
+    <w:p>
+      <w:pPr>
+        <w:pStyle w:val="Heading3"/>
+      </w:pPr>
+      <w:r>
+        <w:t>Task 4</w:t>
       </w:r>
     </w:p>
     <w:p>
@@ -3455,116 +3821,8 @@
           <w:szCs w:val="23"/>
         </w:rPr>
       </w:pPr>
-      <w:r>
-        <w:rPr>
-          <w:rFonts w:cs="Calibri"/>
-          <w:color w:val="B55374" w:themeColor="accent4" w:themeShade="BF"/>
-          <w:szCs w:val="23"/>
-        </w:rPr>
-        <w:t xml:space="preserve">If you are using an existing library or tool that supplies the actual code, then for the purposes of the assignment, the implementation is the code/script/formula that calls this method. </w:t>
-      </w:r>
-    </w:p>
-    <w:p>
-      <w:pPr>
-        <w:autoSpaceDE w:val="0"/>
-        <w:autoSpaceDN w:val="0"/>
-        <w:adjustRightInd w:val="0"/>
-        <w:spacing w:before="0" w:after="0"/>
-        <w:rPr>
-          <w:rFonts w:cs="Calibri"/>
-          <w:color w:val="B55374" w:themeColor="accent4" w:themeShade="BF"/>
-          <w:szCs w:val="23"/>
-        </w:rPr>
-      </w:pPr>
-    </w:p>
-    <w:p>
-      <w:pPr>
-        <w:autoSpaceDE w:val="0"/>
-        <w:autoSpaceDN w:val="0"/>
-        <w:adjustRightInd w:val="0"/>
-        <w:spacing w:before="0" w:after="0"/>
-        <w:rPr>
-          <w:rFonts w:cs="Calibri"/>
-          <w:color w:val="B55374" w:themeColor="accent4" w:themeShade="BF"/>
-          <w:szCs w:val="23"/>
-        </w:rPr>
-      </w:pPr>
-      <w:r>
-        <w:rPr>
-          <w:rFonts w:cs="Calibri"/>
-          <w:color w:val="B55374" w:themeColor="accent4" w:themeShade="BF"/>
-          <w:szCs w:val="23"/>
-        </w:rPr>
-        <w:t xml:space="preserve">Place screenshots of the k-means implementation. There is no need to take screenshots of the supporting code, only the k-means and it initialisation. </w:t>
-      </w:r>
-    </w:p>
-    <w:p>
-      <w:pPr>
-        <w:autoSpaceDE w:val="0"/>
-        <w:autoSpaceDN w:val="0"/>
-        <w:adjustRightInd w:val="0"/>
-        <w:spacing w:before="0" w:after="0"/>
-        <w:rPr>
-          <w:rFonts w:cs="Calibri"/>
-          <w:color w:val="B55374" w:themeColor="accent4" w:themeShade="BF"/>
-          <w:szCs w:val="23"/>
-        </w:rPr>
-      </w:pPr>
-    </w:p>
-    <w:p>
-      <w:pPr>
-        <w:autoSpaceDE w:val="0"/>
-        <w:autoSpaceDN w:val="0"/>
-        <w:adjustRightInd w:val="0"/>
-        <w:spacing w:before="0" w:after="0"/>
-        <w:rPr>
-          <w:rFonts w:cs="Calibri"/>
-          <w:color w:val="B55374" w:themeColor="accent4" w:themeShade="BF"/>
-          <w:szCs w:val="23"/>
-        </w:rPr>
-      </w:pPr>
-      <w:r>
-        <w:rPr>
-          <w:rFonts w:cs="Calibri"/>
-          <w:color w:val="B55374" w:themeColor="accent4" w:themeShade="BF"/>
-          <w:szCs w:val="23"/>
-        </w:rPr>
-        <w:t>Apply your implementation to the data set, and describe your resulting clusters, giving screenshots of the cluster visualisation.</w:t>
-      </w:r>
-    </w:p>
-    <w:p>
-      <w:pPr>
-        <w:autoSpaceDE w:val="0"/>
-        <w:autoSpaceDN w:val="0"/>
-        <w:adjustRightInd w:val="0"/>
-        <w:spacing w:before="0" w:after="0"/>
-        <w:rPr>
-          <w:rFonts w:cs="Calibri"/>
-          <w:color w:val="B55374" w:themeColor="accent4" w:themeShade="BF"/>
-          <w:szCs w:val="23"/>
-        </w:rPr>
-      </w:pPr>
-    </w:p>
-    <w:p>
-      <w:pPr>
-        <w:pStyle w:val="Heading3"/>
-      </w:pPr>
-      <w:r>
-        <w:t>Task 4</w:t>
-      </w:r>
-    </w:p>
-    <w:p>
-      <w:pPr>
-        <w:autoSpaceDE w:val="0"/>
-        <w:autoSpaceDN w:val="0"/>
-        <w:adjustRightInd w:val="0"/>
-        <w:spacing w:before="0" w:after="0"/>
-        <w:rPr>
-          <w:rFonts w:cs="Calibri"/>
-          <w:color w:val="B55374" w:themeColor="accent4" w:themeShade="BF"/>
-          <w:szCs w:val="23"/>
-        </w:rPr>
-      </w:pPr>
+      <w:bookmarkStart w:id="0" w:name="_GoBack"/>
+      <w:bookmarkEnd w:id="0"/>
       <w:r>
         <w:rPr>
           <w:rFonts w:cs="Calibri"/>
@@ -4003,7 +4261,6 @@
         <w:pStyle w:val="Heading2"/>
       </w:pPr>
       <w:r>
-        <w:lastRenderedPageBreak/>
         <w:t>Section 2</w:t>
       </w:r>
     </w:p>
@@ -4054,7 +4311,7 @@
     <w:p/>
     <w:p/>
     <w:sectPr>
-      <w:footerReference w:type="default" r:id="rId14"/>
+      <w:footerReference w:type="default" r:id="rId17"/>
       <w:pgSz w:w="11906" w:h="16838"/>
       <w:pgMar w:top="709" w:right="991" w:bottom="993" w:left="993" w:header="708" w:footer="335" w:gutter="0"/>
       <w:cols w:space="708"/>
@@ -4121,7 +4378,7 @@
           <w:rPr>
             <w:noProof/>
           </w:rPr>
-          <w:t>4</w:t>
+          <w:t>6</w:t>
         </w:r>
         <w:r>
           <w:rPr>

</xml_diff>